<commit_message>
implement websocket and cypress
</commit_message>
<xml_diff>
--- a/Documentation/Research Documents.docx
+++ b/Documentation/Research Documents.docx
@@ -700,7 +700,7 @@
           <w:r>
             <w:fldChar w:fldCharType="separate"/>
           </w:r>
-          <w:hyperlink w:anchor="_Toc88833568" w:history="1">
+          <w:hyperlink w:anchor="_Toc93087775" w:history="1">
             <w:r>
               <w:rPr>
                 <w:rStyle w:val="Hyperlink"/>
@@ -744,78 +744,7 @@
                 <w:noProof/>
                 <w:webHidden/>
               </w:rPr>
-              <w:instrText xml:space="preserve"> PAGEREF _Toc88833568 \h </w:instrText>
-            </w:r>
-            <w:r>
-              <w:rPr>
-                <w:noProof/>
-                <w:webHidden/>
-              </w:rPr>
-            </w:r>
-            <w:r>
-              <w:rPr>
-                <w:noProof/>
-                <w:webHidden/>
-              </w:rPr>
-              <w:fldChar w:fldCharType="separate"/>
-            </w:r>
-            <w:r>
-              <w:rPr>
-                <w:noProof/>
-                <w:webHidden/>
-              </w:rPr>
-              <w:t>3</w:t>
-            </w:r>
-            <w:r>
-              <w:rPr>
-                <w:noProof/>
-                <w:webHidden/>
-              </w:rPr>
-              <w:fldChar w:fldCharType="end"/>
-            </w:r>
-          </w:hyperlink>
-        </w:p>
-        <w:p>
-          <w:pPr>
-            <w:pStyle w:val="TOC2"/>
-            <w:tabs>
-              <w:tab w:val="right" w:leader="dot" w:pos="9016"/>
-            </w:tabs>
-            <w:rPr>
-              <w:rFonts w:eastAsiaTheme="minorEastAsia"/>
-              <w:noProof/>
-              <w:lang w:eastAsia="en-NL"/>
-            </w:rPr>
-          </w:pPr>
-          <w:hyperlink w:anchor="_Toc88833569" w:history="1">
-            <w:r>
-              <w:rPr>
-                <w:rStyle w:val="Hyperlink"/>
-                <w:noProof/>
-                <w:lang w:val="en-GB"/>
-              </w:rPr>
-              <w:t>1.1 Which database is the most suited for my Online Web Shopping?</w:t>
-            </w:r>
-            <w:r>
-              <w:rPr>
-                <w:noProof/>
-                <w:webHidden/>
-              </w:rPr>
-              <w:tab/>
-            </w:r>
-            <w:r>
-              <w:rPr>
-                <w:noProof/>
-                <w:webHidden/>
-              </w:rPr>
-              <w:fldChar w:fldCharType="begin"/>
-            </w:r>
-            <w:r>
-              <w:rPr>
-                <w:noProof/>
-                <w:webHidden/>
-              </w:rPr>
-              <w:instrText xml:space="preserve"> PAGEREF _Toc88833569 \h </w:instrText>
+              <w:instrText xml:space="preserve"> PAGEREF _Toc93087775 \h </w:instrText>
             </w:r>
             <w:r>
               <w:rPr>
@@ -859,7 +788,95 @@
               <w:lang w:eastAsia="en-NL"/>
             </w:rPr>
           </w:pPr>
-          <w:hyperlink w:anchor="_Toc88833570" w:history="1">
+          <w:hyperlink w:anchor="_Toc93087776" w:history="1">
+            <w:r>
+              <w:rPr>
+                <w:rStyle w:val="Hyperlink"/>
+                <w:noProof/>
+                <w:lang w:val="en-GB"/>
+              </w:rPr>
+              <w:t>1.1</w:t>
+            </w:r>
+            <w:r>
+              <w:rPr>
+                <w:rFonts w:eastAsiaTheme="minorEastAsia"/>
+                <w:noProof/>
+                <w:lang w:eastAsia="en-NL"/>
+              </w:rPr>
+              <w:tab/>
+            </w:r>
+            <w:r>
+              <w:rPr>
+                <w:rStyle w:val="Hyperlink"/>
+                <w:noProof/>
+                <w:lang w:val="en-GB"/>
+              </w:rPr>
+              <w:t>Comparing database statistics</w:t>
+            </w:r>
+            <w:r>
+              <w:rPr>
+                <w:noProof/>
+                <w:webHidden/>
+              </w:rPr>
+              <w:tab/>
+            </w:r>
+            <w:r>
+              <w:rPr>
+                <w:noProof/>
+                <w:webHidden/>
+              </w:rPr>
+              <w:fldChar w:fldCharType="begin"/>
+            </w:r>
+            <w:r>
+              <w:rPr>
+                <w:noProof/>
+                <w:webHidden/>
+              </w:rPr>
+              <w:instrText xml:space="preserve"> PAGEREF _Toc93087776 \h </w:instrText>
+            </w:r>
+            <w:r>
+              <w:rPr>
+                <w:noProof/>
+                <w:webHidden/>
+              </w:rPr>
+            </w:r>
+            <w:r>
+              <w:rPr>
+                <w:noProof/>
+                <w:webHidden/>
+              </w:rPr>
+              <w:fldChar w:fldCharType="separate"/>
+            </w:r>
+            <w:r>
+              <w:rPr>
+                <w:noProof/>
+                <w:webHidden/>
+              </w:rPr>
+              <w:t>3</w:t>
+            </w:r>
+            <w:r>
+              <w:rPr>
+                <w:noProof/>
+                <w:webHidden/>
+              </w:rPr>
+              <w:fldChar w:fldCharType="end"/>
+            </w:r>
+          </w:hyperlink>
+        </w:p>
+        <w:p>
+          <w:pPr>
+            <w:pStyle w:val="TOC2"/>
+            <w:tabs>
+              <w:tab w:val="left" w:pos="880"/>
+              <w:tab w:val="right" w:leader="dot" w:pos="9016"/>
+            </w:tabs>
+            <w:rPr>
+              <w:rFonts w:eastAsiaTheme="minorEastAsia"/>
+              <w:noProof/>
+              <w:lang w:eastAsia="en-NL"/>
+            </w:rPr>
+          </w:pPr>
+          <w:hyperlink w:anchor="_Toc93087777" w:history="1">
             <w:r>
               <w:rPr>
                 <w:rStyle w:val="Hyperlink"/>
@@ -883,7 +900,7 @@
                 <w:noProof/>
                 <w:lang w:val="en-GB"/>
               </w:rPr>
-              <w:t>How is MySQL better than other databases?</w:t>
+              <w:t>The different based on database type</w:t>
             </w:r>
             <w:r>
               <w:rPr>
@@ -904,7 +921,7 @@
                 <w:noProof/>
                 <w:webHidden/>
               </w:rPr>
-              <w:instrText xml:space="preserve"> PAGEREF _Toc88833570 \h </w:instrText>
+              <w:instrText xml:space="preserve"> PAGEREF _Toc93087777 \h </w:instrText>
             </w:r>
             <w:r>
               <w:rPr>
@@ -948,7 +965,7 @@
               <w:lang w:eastAsia="en-NL"/>
             </w:rPr>
           </w:pPr>
-          <w:hyperlink w:anchor="_Toc88833571" w:history="1">
+          <w:hyperlink w:anchor="_Toc93087778" w:history="1">
             <w:r>
               <w:rPr>
                 <w:rStyle w:val="Hyperlink"/>
@@ -973,7 +990,7 @@
                 <w:noProof/>
                 <w:lang w:val="en-GB"/>
               </w:rPr>
-              <w:t>Why is MySQL the best choice for MY project?</w:t>
+              <w:t>When to use relational database</w:t>
             </w:r>
             <w:r>
               <w:rPr>
@@ -994,7 +1011,7 @@
                 <w:noProof/>
                 <w:webHidden/>
               </w:rPr>
-              <w:instrText xml:space="preserve"> PAGEREF _Toc88833571 \h </w:instrText>
+              <w:instrText xml:space="preserve"> PAGEREF _Toc93087778 \h </w:instrText>
             </w:r>
             <w:r>
               <w:rPr>
@@ -1014,7 +1031,97 @@
                 <w:noProof/>
                 <w:webHidden/>
               </w:rPr>
-              <w:t>5</w:t>
+              <w:t>6</w:t>
+            </w:r>
+            <w:r>
+              <w:rPr>
+                <w:noProof/>
+                <w:webHidden/>
+              </w:rPr>
+              <w:fldChar w:fldCharType="end"/>
+            </w:r>
+          </w:hyperlink>
+        </w:p>
+        <w:p>
+          <w:pPr>
+            <w:pStyle w:val="TOC2"/>
+            <w:tabs>
+              <w:tab w:val="left" w:pos="880"/>
+              <w:tab w:val="right" w:leader="dot" w:pos="9016"/>
+            </w:tabs>
+            <w:rPr>
+              <w:rFonts w:eastAsiaTheme="minorEastAsia"/>
+              <w:noProof/>
+              <w:lang w:eastAsia="en-NL"/>
+            </w:rPr>
+          </w:pPr>
+          <w:hyperlink w:anchor="_Toc93087779" w:history="1">
+            <w:r>
+              <w:rPr>
+                <w:rStyle w:val="Hyperlink"/>
+                <w:rFonts w:cstheme="majorHAnsi"/>
+                <w:noProof/>
+                <w:lang w:val="en-GB"/>
+              </w:rPr>
+              <w:t>1.4</w:t>
+            </w:r>
+            <w:r>
+              <w:rPr>
+                <w:rFonts w:eastAsiaTheme="minorEastAsia"/>
+                <w:noProof/>
+                <w:lang w:eastAsia="en-NL"/>
+              </w:rPr>
+              <w:tab/>
+            </w:r>
+            <w:r>
+              <w:rPr>
+                <w:rStyle w:val="Hyperlink"/>
+                <w:rFonts w:cstheme="majorHAnsi"/>
+                <w:noProof/>
+                <w:lang w:val="en-GB"/>
+              </w:rPr>
+              <w:t>When to use non-relational database</w:t>
+            </w:r>
+            <w:r>
+              <w:rPr>
+                <w:noProof/>
+                <w:webHidden/>
+              </w:rPr>
+              <w:tab/>
+            </w:r>
+            <w:r>
+              <w:rPr>
+                <w:noProof/>
+                <w:webHidden/>
+              </w:rPr>
+              <w:fldChar w:fldCharType="begin"/>
+            </w:r>
+            <w:r>
+              <w:rPr>
+                <w:noProof/>
+                <w:webHidden/>
+              </w:rPr>
+              <w:instrText xml:space="preserve"> PAGEREF _Toc93087779 \h </w:instrText>
+            </w:r>
+            <w:r>
+              <w:rPr>
+                <w:noProof/>
+                <w:webHidden/>
+              </w:rPr>
+            </w:r>
+            <w:r>
+              <w:rPr>
+                <w:noProof/>
+                <w:webHidden/>
+              </w:rPr>
+              <w:fldChar w:fldCharType="separate"/>
+            </w:r>
+            <w:r>
+              <w:rPr>
+                <w:noProof/>
+                <w:webHidden/>
+              </w:rPr>
+              <w:t>6</w:t>
             </w:r>
             <w:r>
               <w:rPr>
@@ -1038,7 +1145,7 @@
               <w:lang w:eastAsia="en-NL"/>
             </w:rPr>
           </w:pPr>
-          <w:hyperlink w:anchor="_Toc88833572" w:history="1">
+          <w:hyperlink w:anchor="_Toc93087780" w:history="1">
             <w:r>
               <w:rPr>
                 <w:rStyle w:val="Hyperlink"/>
@@ -1082,7 +1189,7 @@
                 <w:noProof/>
                 <w:webHidden/>
               </w:rPr>
-              <w:instrText xml:space="preserve"> PAGEREF _Toc88833572 \h </w:instrText>
+              <w:instrText xml:space="preserve"> PAGEREF _Toc93087780 \h </w:instrText>
             </w:r>
             <w:r>
               <w:rPr>
@@ -1102,7 +1209,7 @@
                 <w:noProof/>
                 <w:webHidden/>
               </w:rPr>
-              <w:t>6</w:t>
+              <w:t>7</w:t>
             </w:r>
             <w:r>
               <w:rPr>
@@ -1126,7 +1233,7 @@
               <w:lang w:eastAsia="en-NL"/>
             </w:rPr>
           </w:pPr>
-          <w:hyperlink w:anchor="_Toc88833573" w:history="1">
+          <w:hyperlink w:anchor="_Toc93087781" w:history="1">
             <w:r>
               <w:rPr>
                 <w:rStyle w:val="Hyperlink"/>
@@ -1170,7 +1277,7 @@
                 <w:noProof/>
                 <w:webHidden/>
               </w:rPr>
-              <w:instrText xml:space="preserve"> PAGEREF _Toc88833573 \h </w:instrText>
+              <w:instrText xml:space="preserve"> PAGEREF _Toc93087781 \h </w:instrText>
             </w:r>
             <w:r>
               <w:rPr>
@@ -1190,7 +1297,7 @@
                 <w:noProof/>
                 <w:webHidden/>
               </w:rPr>
-              <w:t>7</w:t>
+              <w:t>8</w:t>
             </w:r>
             <w:r>
               <w:rPr>
@@ -1243,7 +1350,7 @@
           <w:lang w:val="en-GB"/>
         </w:rPr>
       </w:pPr>
-      <w:bookmarkStart w:id="0" w:name="_Toc88833568"/>
+      <w:bookmarkStart w:id="0" w:name="_Toc93087775"/>
       <w:r>
         <w:rPr>
           <w:lang w:val="en-GB"/>
@@ -1383,7 +1490,7 @@
           <w:szCs w:val="24"/>
           <w:lang w:val="en-GB"/>
         </w:rPr>
-        <w:t xml:space="preserve">. I’m going to use relational database (SQL) for my Online Web Shopping because it needs a lot of relationships from one to another.  </w:t>
+        <w:t xml:space="preserve">. </w:t>
       </w:r>
     </w:p>
     <w:p>
@@ -1402,14 +1509,14 @@
           <w:lang w:val="en-GB"/>
         </w:rPr>
       </w:pPr>
-      <w:bookmarkStart w:id="1" w:name="_Toc88833569"/>
+      <w:bookmarkStart w:id="1" w:name="_Toc93087776"/>
       <w:r>
         <w:rPr>
           <w:sz w:val="28"/>
           <w:szCs w:val="28"/>
           <w:lang w:val="en-GB"/>
         </w:rPr>
-        <w:t xml:space="preserve">1.1 </w:t>
+        <w:t>1.1</w:t>
       </w:r>
       <w:r>
         <w:rPr>
@@ -1417,7 +1524,15 @@
           <w:szCs w:val="28"/>
           <w:lang w:val="en-GB"/>
         </w:rPr>
-        <w:t>Which database is the most suited for my Online Web Shopping?</w:t>
+        <w:tab/>
+      </w:r>
+      <w:r>
+        <w:rPr>
+          <w:sz w:val="28"/>
+          <w:szCs w:val="28"/>
+          <w:lang w:val="en-GB"/>
+        </w:rPr>
+        <w:t>Comparing database statistics</w:t>
       </w:r>
       <w:bookmarkEnd w:id="1"/>
     </w:p>
@@ -1449,13 +1564,32 @@
           <w:szCs w:val="24"/>
           <w:lang w:val="en-GB"/>
         </w:rPr>
+        <w:t xml:space="preserve"> in 2020</w:t>
+      </w:r>
+      <w:r>
+        <w:rPr>
+          <w:rFonts w:ascii="Times New Roman" w:hAnsi="Times New Roman" w:cs="Times New Roman"/>
+          <w:sz w:val="24"/>
+          <w:szCs w:val="24"/>
+          <w:lang w:val="en-GB"/>
+        </w:rPr>
         <w:t>.</w:t>
       </w:r>
+      <w:r>
+        <w:rPr>
+          <w:rFonts w:ascii="Times New Roman" w:hAnsi="Times New Roman" w:cs="Times New Roman"/>
+          <w:sz w:val="24"/>
+          <w:szCs w:val="24"/>
+          <w:lang w:val="en-GB"/>
+        </w:rPr>
+        <w:t xml:space="preserve"> </w:t>
+      </w:r>
     </w:p>
     <w:p>
       <w:pPr>
         <w:spacing w:line="360" w:lineRule="auto"/>
-        <w:jc w:val="center"/>
+        <w:ind w:left="576"/>
+        <w:jc w:val="both"/>
         <w:rPr>
           <w:rFonts w:ascii="Times New Roman" w:hAnsi="Times New Roman" w:cs="Times New Roman"/>
           <w:sz w:val="24"/>
@@ -1468,9 +1602,9 @@
           <w:noProof/>
         </w:rPr>
         <w:drawing>
-          <wp:inline distT="0" distB="0" distL="0" distR="0" wp14:anchorId="31D8036F" wp14:editId="4708993B">
-            <wp:extent cx="5698944" cy="2266240"/>
-            <wp:effectExtent l="0" t="0" r="0" b="1270"/>
+          <wp:inline distT="0" distB="0" distL="0" distR="0" wp14:anchorId="63643F8C" wp14:editId="17E6B754">
+            <wp:extent cx="5213175" cy="2265680"/>
+            <wp:effectExtent l="0" t="0" r="6985" b="1270"/>
             <wp:docPr id="1" name="Picture 1" descr="Graphical user interface, text, application&#10;&#10;Description automatically generated"/>
             <wp:cNvGraphicFramePr>
               <a:graphicFrameLocks xmlns:a="http://schemas.openxmlformats.org/drawingml/2006/main" noChangeAspect="1"/>
@@ -1490,7 +1624,7 @@
                   <pic:spPr bwMode="auto">
                     <a:xfrm>
                       <a:off x="0" y="0"/>
-                      <a:ext cx="5776580" cy="2297113"/>
+                      <a:ext cx="5289473" cy="2298839"/>
                     </a:xfrm>
                     <a:prstGeom prst="rect">
                       <a:avLst/>
@@ -1514,7 +1648,7 @@
     <w:p>
       <w:pPr>
         <w:spacing w:line="360" w:lineRule="auto"/>
-        <w:ind w:left="720"/>
+        <w:ind w:left="576"/>
         <w:jc w:val="both"/>
         <w:rPr>
           <w:rFonts w:ascii="Times New Roman" w:hAnsi="Times New Roman" w:cs="Times New Roman"/>
@@ -1530,56 +1664,7 @@
           <w:szCs w:val="24"/>
           <w:lang w:val="en-GB"/>
         </w:rPr>
-        <w:t xml:space="preserve">It’s also said that most of people using </w:t>
-      </w:r>
-      <w:proofErr w:type="spellStart"/>
-      <w:r>
-        <w:rPr>
-          <w:rFonts w:ascii="Times New Roman" w:hAnsi="Times New Roman" w:cs="Times New Roman"/>
-          <w:sz w:val="24"/>
-          <w:szCs w:val="24"/>
-          <w:lang w:val="en-GB"/>
-        </w:rPr>
-        <w:t>Intellij</w:t>
-      </w:r>
-      <w:proofErr w:type="spellEnd"/>
-      <w:r>
-        <w:rPr>
-          <w:rFonts w:ascii="Times New Roman" w:hAnsi="Times New Roman" w:cs="Times New Roman"/>
-          <w:sz w:val="24"/>
-          <w:szCs w:val="24"/>
-          <w:lang w:val="en-GB"/>
-        </w:rPr>
-        <w:t xml:space="preserve"> IDEA to be connected with MSQL</w:t>
-      </w:r>
-      <w:r>
-        <w:rPr>
-          <w:rFonts w:ascii="Times New Roman" w:hAnsi="Times New Roman" w:cs="Times New Roman"/>
-          <w:sz w:val="24"/>
-          <w:szCs w:val="24"/>
-          <w:lang w:val="en-GB"/>
-        </w:rPr>
-        <w:t xml:space="preserve"> which mean nice for me, because I’m using </w:t>
-      </w:r>
-      <w:proofErr w:type="spellStart"/>
-      <w:r>
-        <w:rPr>
-          <w:rFonts w:ascii="Times New Roman" w:hAnsi="Times New Roman" w:cs="Times New Roman"/>
-          <w:sz w:val="24"/>
-          <w:szCs w:val="24"/>
-          <w:lang w:val="en-GB"/>
-        </w:rPr>
-        <w:t>Intellij</w:t>
-      </w:r>
-      <w:proofErr w:type="spellEnd"/>
-      <w:r>
-        <w:rPr>
-          <w:rFonts w:ascii="Times New Roman" w:hAnsi="Times New Roman" w:cs="Times New Roman"/>
-          <w:sz w:val="24"/>
-          <w:szCs w:val="24"/>
-          <w:lang w:val="en-GB"/>
-        </w:rPr>
-        <w:t xml:space="preserve"> IDEA for my Web Shopping.</w:t>
+        <w:t>From the graph MySQL Workbench is in the top 3 most use to communicate with the database.</w:t>
       </w:r>
     </w:p>
     <w:p>
@@ -1655,7 +1740,6 @@
         <w:spacing w:line="360" w:lineRule="auto"/>
         <w:jc w:val="both"/>
         <w:rPr>
-          <w:rFonts w:ascii="Times New Roman" w:hAnsi="Times New Roman" w:cs="Times New Roman"/>
           <w:sz w:val="28"/>
           <w:szCs w:val="28"/>
           <w:lang w:val="en-GB"/>
@@ -1670,14 +1754,14 @@
         <w:lastRenderedPageBreak/>
         <w:t xml:space="preserve"> </w:t>
       </w:r>
-      <w:bookmarkStart w:id="2" w:name="_Toc88833570"/>
+      <w:bookmarkStart w:id="2" w:name="_Toc93087777"/>
       <w:r>
         <w:rPr>
           <w:sz w:val="28"/>
           <w:szCs w:val="28"/>
           <w:lang w:val="en-GB"/>
         </w:rPr>
-        <w:t>How is MySQL better than other databases</w:t>
+        <w:t>The different</w:t>
       </w:r>
       <w:r>
         <w:rPr>
@@ -1685,14 +1769,14 @@
           <w:szCs w:val="28"/>
           <w:lang w:val="en-GB"/>
         </w:rPr>
-        <w:t>?</w:t>
+        <w:t xml:space="preserve"> based on database type</w:t>
       </w:r>
       <w:bookmarkEnd w:id="2"/>
     </w:p>
     <w:p>
       <w:pPr>
         <w:spacing w:line="360" w:lineRule="auto"/>
-        <w:ind w:left="720"/>
+        <w:ind w:left="425"/>
         <w:jc w:val="both"/>
         <w:rPr>
           <w:rFonts w:ascii="Times New Roman" w:hAnsi="Times New Roman" w:cs="Times New Roman"/>
@@ -1708,34 +1792,58 @@
           <w:szCs w:val="24"/>
           <w:lang w:val="en-GB"/>
         </w:rPr>
-        <w:t>Beside all of the statistical data that I showed</w:t>
-      </w:r>
-      <w:r>
-        <w:rPr>
-          <w:rFonts w:ascii="Times New Roman" w:hAnsi="Times New Roman" w:cs="Times New Roman"/>
-          <w:sz w:val="24"/>
-          <w:szCs w:val="24"/>
-          <w:lang w:val="en-GB"/>
-        </w:rPr>
-        <w:t>, there’s certain things</w:t>
-      </w:r>
-      <w:r>
-        <w:rPr>
-          <w:rFonts w:ascii="Times New Roman" w:hAnsi="Times New Roman" w:cs="Times New Roman"/>
-          <w:sz w:val="24"/>
-          <w:szCs w:val="24"/>
-          <w:lang w:val="en-GB"/>
-        </w:rPr>
-        <w:t xml:space="preserve"> why I choose MySQL</w:t>
-      </w:r>
-      <w:r>
-        <w:rPr>
-          <w:rFonts w:ascii="Times New Roman" w:hAnsi="Times New Roman" w:cs="Times New Roman"/>
-          <w:sz w:val="24"/>
-          <w:szCs w:val="24"/>
-          <w:lang w:val="en-GB"/>
-        </w:rPr>
-        <w:t>:</w:t>
+        <w:t xml:space="preserve">There’s 2 type of database, which is </w:t>
+      </w:r>
+      <w:proofErr w:type="spellStart"/>
+      <w:r>
+        <w:rPr>
+          <w:rFonts w:ascii="Times New Roman" w:hAnsi="Times New Roman" w:cs="Times New Roman"/>
+          <w:sz w:val="24"/>
+          <w:szCs w:val="24"/>
+          <w:lang w:val="en-GB"/>
+        </w:rPr>
+        <w:t>non relational</w:t>
+      </w:r>
+      <w:proofErr w:type="spellEnd"/>
+      <w:r>
+        <w:rPr>
+          <w:rFonts w:ascii="Times New Roman" w:hAnsi="Times New Roman" w:cs="Times New Roman"/>
+          <w:sz w:val="24"/>
+          <w:szCs w:val="24"/>
+          <w:lang w:val="en-GB"/>
+        </w:rPr>
+        <w:t xml:space="preserve"> database and relational database. </w:t>
+      </w:r>
+      <w:r>
+        <w:rPr>
+          <w:rFonts w:ascii="Times New Roman" w:hAnsi="Times New Roman" w:cs="Times New Roman"/>
+          <w:sz w:val="24"/>
+          <w:szCs w:val="24"/>
+          <w:lang w:val="en-GB"/>
+        </w:rPr>
+        <w:t>Here’s the different between both of them.</w:t>
+      </w:r>
+    </w:p>
+    <w:p>
+      <w:pPr>
+        <w:spacing w:line="360" w:lineRule="auto"/>
+        <w:ind w:left="425"/>
+        <w:jc w:val="both"/>
+        <w:rPr>
+          <w:rFonts w:ascii="Times New Roman" w:hAnsi="Times New Roman" w:cs="Times New Roman"/>
+          <w:sz w:val="24"/>
+          <w:szCs w:val="24"/>
+          <w:lang w:val="en-GB"/>
+        </w:rPr>
+      </w:pPr>
+      <w:r>
+        <w:rPr>
+          <w:rFonts w:ascii="Times New Roman" w:hAnsi="Times New Roman" w:cs="Times New Roman"/>
+          <w:sz w:val="24"/>
+          <w:szCs w:val="24"/>
+          <w:lang w:val="en-GB"/>
+        </w:rPr>
+        <w:t xml:space="preserve">Relational Database: </w:t>
       </w:r>
     </w:p>
     <w:p>
@@ -1743,101 +1851,68 @@
         <w:pStyle w:val="ListParagraph"/>
         <w:numPr>
           <w:ilvl w:val="0"/>
-          <w:numId w:val="14"/>
+          <w:numId w:val="15"/>
         </w:numPr>
         <w:spacing w:line="360" w:lineRule="auto"/>
         <w:jc w:val="both"/>
         <w:rPr>
           <w:rFonts w:ascii="Times New Roman" w:hAnsi="Times New Roman" w:cs="Times New Roman"/>
-          <w:b/>
-          <w:bCs/>
-          <w:sz w:val="24"/>
-          <w:szCs w:val="24"/>
-          <w:lang w:val="en-GB"/>
-        </w:rPr>
-      </w:pPr>
-      <w:r>
-        <w:rPr>
-          <w:rFonts w:ascii="Times New Roman" w:hAnsi="Times New Roman" w:cs="Times New Roman"/>
-          <w:b/>
-          <w:bCs/>
-          <w:sz w:val="24"/>
-          <w:szCs w:val="24"/>
-          <w:lang w:val="en-GB"/>
-        </w:rPr>
-        <w:t xml:space="preserve">MySQL has </w:t>
-      </w:r>
-      <w:r>
-        <w:rPr>
-          <w:rFonts w:ascii="Times New Roman" w:hAnsi="Times New Roman" w:cs="Times New Roman"/>
-          <w:b/>
-          <w:bCs/>
-          <w:sz w:val="24"/>
-          <w:szCs w:val="24"/>
-          <w:lang w:val="en-GB"/>
-        </w:rPr>
-        <w:t>S</w:t>
-      </w:r>
-      <w:r>
-        <w:rPr>
-          <w:rFonts w:ascii="Times New Roman" w:hAnsi="Times New Roman" w:cs="Times New Roman"/>
-          <w:b/>
-          <w:bCs/>
-          <w:sz w:val="24"/>
-          <w:szCs w:val="24"/>
-          <w:lang w:val="en-GB"/>
-        </w:rPr>
-        <w:t xml:space="preserve">trong </w:t>
-      </w:r>
-      <w:r>
-        <w:rPr>
-          <w:rFonts w:ascii="Times New Roman" w:hAnsi="Times New Roman" w:cs="Times New Roman"/>
-          <w:b/>
-          <w:bCs/>
-          <w:sz w:val="24"/>
-          <w:szCs w:val="24"/>
-          <w:lang w:val="en-GB"/>
-        </w:rPr>
-        <w:t>D</w:t>
-      </w:r>
-      <w:r>
-        <w:rPr>
-          <w:rFonts w:ascii="Times New Roman" w:hAnsi="Times New Roman" w:cs="Times New Roman"/>
-          <w:b/>
-          <w:bCs/>
-          <w:sz w:val="24"/>
-          <w:szCs w:val="24"/>
-          <w:lang w:val="en-GB"/>
-        </w:rPr>
-        <w:t xml:space="preserve">ata </w:t>
-      </w:r>
-      <w:r>
-        <w:rPr>
-          <w:rFonts w:ascii="Times New Roman" w:hAnsi="Times New Roman" w:cs="Times New Roman"/>
-          <w:b/>
-          <w:bCs/>
-          <w:sz w:val="24"/>
-          <w:szCs w:val="24"/>
-          <w:lang w:val="en-GB"/>
-        </w:rPr>
-        <w:t>P</w:t>
-      </w:r>
-      <w:r>
-        <w:rPr>
-          <w:rFonts w:ascii="Times New Roman" w:hAnsi="Times New Roman" w:cs="Times New Roman"/>
-          <w:b/>
-          <w:bCs/>
-          <w:sz w:val="24"/>
-          <w:szCs w:val="24"/>
-          <w:lang w:val="en-GB"/>
-        </w:rPr>
-        <w:t>rotection</w:t>
-      </w:r>
-    </w:p>
-    <w:p>
-      <w:pPr>
+          <w:sz w:val="24"/>
+          <w:szCs w:val="24"/>
+          <w:lang w:val="en-GB"/>
+        </w:rPr>
+      </w:pPr>
+      <w:r>
+        <w:rPr>
+          <w:rFonts w:ascii="Times New Roman" w:hAnsi="Times New Roman" w:cs="Times New Roman"/>
+          <w:sz w:val="24"/>
+          <w:szCs w:val="24"/>
+          <w:lang w:val="en-GB"/>
+        </w:rPr>
+        <w:t>T</w:t>
+      </w:r>
+      <w:r>
+        <w:rPr>
+          <w:rFonts w:ascii="Times New Roman" w:hAnsi="Times New Roman" w:cs="Times New Roman"/>
+          <w:sz w:val="24"/>
+          <w:szCs w:val="24"/>
+          <w:lang w:val="en-GB"/>
+        </w:rPr>
+        <w:t xml:space="preserve">he relational database is </w:t>
+      </w:r>
+      <w:r>
+        <w:rPr>
+          <w:rFonts w:ascii="Times New Roman" w:hAnsi="Times New Roman" w:cs="Times New Roman"/>
+          <w:sz w:val="24"/>
+          <w:szCs w:val="24"/>
+          <w:lang w:val="en-GB"/>
+        </w:rPr>
+        <w:t xml:space="preserve">properly </w:t>
+      </w:r>
+      <w:r>
+        <w:rPr>
+          <w:rFonts w:ascii="Times New Roman" w:hAnsi="Times New Roman" w:cs="Times New Roman"/>
+          <w:sz w:val="24"/>
+          <w:szCs w:val="24"/>
+          <w:lang w:val="en-GB"/>
+        </w:rPr>
+        <w:t xml:space="preserve">follow a concept of transaction that refers to Atomicity, Consistency, Isolation, and Durability in a database system. The function of this properties is to make sure the accuracy and integrity of data on the database, it’s make sure that the data is not corrupt as a result of failure, and it’s also </w:t>
+      </w:r>
+      <w:r>
+        <w:rPr>
+          <w:rFonts w:ascii="Times New Roman" w:hAnsi="Times New Roman" w:cs="Times New Roman"/>
+          <w:sz w:val="24"/>
+          <w:szCs w:val="24"/>
+          <w:lang w:val="en-GB"/>
+        </w:rPr>
+        <w:t>guaranty about the validity of the data even when the failures occur.</w:t>
+      </w:r>
+    </w:p>
+    <w:p>
+      <w:pPr>
+        <w:pStyle w:val="ListParagraph"/>
         <w:spacing w:line="360" w:lineRule="auto"/>
-        <w:ind w:left="1069"/>
+        <w:ind w:left="785"/>
         <w:jc w:val="both"/>
         <w:rPr>
           <w:rFonts w:ascii="Times New Roman" w:hAnsi="Times New Roman" w:cs="Times New Roman"/>
@@ -1851,24 +1926,26 @@
           <w:rFonts w:ascii="Times New Roman" w:hAnsi="Times New Roman" w:cs="Times New Roman"/>
           <w:sz w:val="24"/>
           <w:szCs w:val="24"/>
-          <w:lang w:val="en-GB"/>
-        </w:rPr>
-        <w:t>MySQL is globally renowned for being the most secure and reliable database management system used in popular web applications</w:t>
-      </w:r>
-      <w:r>
-        <w:rPr>
-          <w:rFonts w:ascii="Times New Roman" w:hAnsi="Times New Roman" w:cs="Times New Roman"/>
-          <w:sz w:val="24"/>
-          <w:szCs w:val="24"/>
-          <w:lang w:val="en-GB"/>
-        </w:rPr>
-        <w:t>.</w:t>
-      </w:r>
-    </w:p>
-    <w:p>
-      <w:pPr>
+          <w:u w:val="single"/>
+          <w:lang w:val="en-GB"/>
+        </w:rPr>
+        <w:t>Atomicity</w:t>
+      </w:r>
+      <w:r>
+        <w:rPr>
+          <w:rFonts w:ascii="Times New Roman" w:hAnsi="Times New Roman" w:cs="Times New Roman"/>
+          <w:sz w:val="24"/>
+          <w:szCs w:val="24"/>
+          <w:lang w:val="en-GB"/>
+        </w:rPr>
+        <w:t>, it’s mean that all the data that has been modified are performed or neither of them will be. If one part of the transaction fails, all the transactions will fail. This provides Reliability.</w:t>
+      </w:r>
+    </w:p>
+    <w:p>
+      <w:pPr>
+        <w:pStyle w:val="ListParagraph"/>
         <w:spacing w:line="360" w:lineRule="auto"/>
-        <w:ind w:left="1069"/>
+        <w:ind w:left="785"/>
         <w:jc w:val="both"/>
         <w:rPr>
           <w:rFonts w:ascii="Times New Roman" w:hAnsi="Times New Roman" w:cs="Times New Roman"/>
@@ -1882,114 +1959,71 @@
           <w:rFonts w:ascii="Times New Roman" w:hAnsi="Times New Roman" w:cs="Times New Roman"/>
           <w:sz w:val="24"/>
           <w:szCs w:val="24"/>
-          <w:lang w:val="en-GB"/>
-        </w:rPr>
-        <w:t xml:space="preserve">For database </w:t>
-      </w:r>
-      <w:r>
-        <w:rPr>
-          <w:rFonts w:ascii="Times New Roman" w:hAnsi="Times New Roman" w:cs="Times New Roman"/>
-          <w:sz w:val="24"/>
-          <w:szCs w:val="24"/>
-          <w:lang w:val="en-GB"/>
-        </w:rPr>
-        <w:t>authentication</w:t>
-      </w:r>
-      <w:r>
-        <w:rPr>
-          <w:rFonts w:ascii="Times New Roman" w:hAnsi="Times New Roman" w:cs="Times New Roman"/>
-          <w:sz w:val="24"/>
-          <w:szCs w:val="24"/>
-          <w:lang w:val="en-GB"/>
-        </w:rPr>
-        <w:t xml:space="preserve">, </w:t>
-      </w:r>
-      <w:r>
-        <w:rPr>
-          <w:rFonts w:ascii="Times New Roman" w:hAnsi="Times New Roman" w:cs="Times New Roman"/>
-          <w:sz w:val="24"/>
-          <w:szCs w:val="24"/>
-          <w:lang w:val="en-GB"/>
-        </w:rPr>
-        <w:t xml:space="preserve">MySQL ensure that only </w:t>
-      </w:r>
-      <w:r>
-        <w:rPr>
-          <w:rFonts w:ascii="Times New Roman" w:hAnsi="Times New Roman" w:cs="Times New Roman"/>
-          <w:sz w:val="24"/>
-          <w:szCs w:val="24"/>
-          <w:lang w:val="en-GB"/>
-        </w:rPr>
-        <w:t>authorized users</w:t>
-      </w:r>
-      <w:r>
-        <w:rPr>
-          <w:rFonts w:ascii="Times New Roman" w:hAnsi="Times New Roman" w:cs="Times New Roman"/>
-          <w:sz w:val="24"/>
-          <w:szCs w:val="24"/>
-          <w:lang w:val="en-GB"/>
-        </w:rPr>
-        <w:t xml:space="preserve"> </w:t>
-      </w:r>
-      <w:r>
-        <w:rPr>
-          <w:rFonts w:ascii="Times New Roman" w:hAnsi="Times New Roman" w:cs="Times New Roman"/>
-          <w:sz w:val="24"/>
-          <w:szCs w:val="24"/>
-          <w:lang w:val="en-GB"/>
-        </w:rPr>
-        <w:t>can access the database server.</w:t>
-      </w:r>
-      <w:r>
-        <w:rPr>
-          <w:rFonts w:ascii="Times New Roman" w:hAnsi="Times New Roman" w:cs="Times New Roman"/>
-          <w:sz w:val="24"/>
-          <w:szCs w:val="24"/>
-          <w:lang w:val="en-GB"/>
-        </w:rPr>
-        <w:t xml:space="preserve"> </w:t>
-      </w:r>
-      <w:r>
-        <w:rPr>
-          <w:rFonts w:ascii="Times New Roman" w:hAnsi="Times New Roman" w:cs="Times New Roman"/>
-          <w:sz w:val="24"/>
-          <w:szCs w:val="24"/>
-          <w:lang w:val="en-GB"/>
-        </w:rPr>
-        <w:t>If some non-authorized user</w:t>
-      </w:r>
-      <w:r>
-        <w:rPr>
-          <w:rFonts w:ascii="Times New Roman" w:hAnsi="Times New Roman" w:cs="Times New Roman"/>
-          <w:sz w:val="24"/>
-          <w:szCs w:val="24"/>
-          <w:lang w:val="en-GB"/>
-        </w:rPr>
-        <w:t>s</w:t>
-      </w:r>
-      <w:r>
-        <w:rPr>
-          <w:rFonts w:ascii="Times New Roman" w:hAnsi="Times New Roman" w:cs="Times New Roman"/>
-          <w:sz w:val="24"/>
-          <w:szCs w:val="24"/>
-          <w:lang w:val="en-GB"/>
-        </w:rPr>
-        <w:t xml:space="preserve"> trying to access the data</w:t>
-      </w:r>
-      <w:r>
-        <w:rPr>
-          <w:rFonts w:ascii="Times New Roman" w:hAnsi="Times New Roman" w:cs="Times New Roman"/>
-          <w:sz w:val="24"/>
-          <w:szCs w:val="24"/>
-          <w:lang w:val="en-GB"/>
-        </w:rPr>
-        <w:t xml:space="preserve">, MySQL have the ability to block the users. </w:t>
-      </w:r>
-    </w:p>
-    <w:p>
-      <w:pPr>
+          <w:u w:val="single"/>
+          <w:lang w:val="en-GB"/>
+        </w:rPr>
+        <w:t>Consistency</w:t>
+      </w:r>
+      <w:r>
+        <w:rPr>
+          <w:rFonts w:ascii="Times New Roman" w:hAnsi="Times New Roman" w:cs="Times New Roman"/>
+          <w:sz w:val="24"/>
+          <w:szCs w:val="24"/>
+          <w:lang w:val="en-GB"/>
+        </w:rPr>
+        <w:t xml:space="preserve">, this </w:t>
+      </w:r>
+      <w:r>
+        <w:rPr>
+          <w:rFonts w:ascii="Times New Roman" w:hAnsi="Times New Roman" w:cs="Times New Roman"/>
+          <w:sz w:val="24"/>
+          <w:szCs w:val="24"/>
+          <w:lang w:val="en-GB"/>
+        </w:rPr>
+        <w:t>make sure</w:t>
+      </w:r>
+      <w:r>
+        <w:rPr>
+          <w:rFonts w:ascii="Times New Roman" w:hAnsi="Times New Roman" w:cs="Times New Roman"/>
+          <w:sz w:val="24"/>
+          <w:szCs w:val="24"/>
+          <w:lang w:val="en-GB"/>
+        </w:rPr>
+        <w:t xml:space="preserve"> that the transaction maintains data integrity constrains and </w:t>
+      </w:r>
+      <w:r>
+        <w:rPr>
+          <w:rFonts w:ascii="Times New Roman" w:hAnsi="Times New Roman" w:cs="Times New Roman"/>
+          <w:sz w:val="24"/>
+          <w:szCs w:val="24"/>
+          <w:lang w:val="en-GB"/>
+        </w:rPr>
+        <w:t>leaving</w:t>
+      </w:r>
+      <w:r>
+        <w:rPr>
+          <w:rFonts w:ascii="Times New Roman" w:hAnsi="Times New Roman" w:cs="Times New Roman"/>
+          <w:sz w:val="24"/>
+          <w:szCs w:val="24"/>
+          <w:lang w:val="en-GB"/>
+        </w:rPr>
+        <w:t xml:space="preserve"> the data consistent.</w:t>
+      </w:r>
+      <w:r>
+        <w:rPr>
+          <w:rFonts w:ascii="Times New Roman" w:hAnsi="Times New Roman" w:cs="Times New Roman"/>
+          <w:sz w:val="24"/>
+          <w:szCs w:val="24"/>
+          <w:lang w:val="en-GB"/>
+        </w:rPr>
+        <w:t xml:space="preserve"> The data that we saved on the database must be valid, from this way all illegal transaction will be avoid.</w:t>
+      </w:r>
+    </w:p>
+    <w:p>
+      <w:pPr>
+        <w:pStyle w:val="ListParagraph"/>
         <w:spacing w:line="360" w:lineRule="auto"/>
-        <w:ind w:left="1069"/>
+        <w:ind w:left="785"/>
         <w:jc w:val="both"/>
         <w:rPr>
           <w:rFonts w:ascii="Times New Roman" w:hAnsi="Times New Roman" w:cs="Times New Roman"/>
@@ -2003,27 +2037,52 @@
           <w:rFonts w:ascii="Times New Roman" w:hAnsi="Times New Roman" w:cs="Times New Roman"/>
           <w:sz w:val="24"/>
           <w:szCs w:val="24"/>
-          <w:lang w:val="en-GB"/>
-        </w:rPr>
-        <w:t xml:space="preserve">MySQL also have SSH and </w:t>
-      </w:r>
-      <w:r>
-        <w:rPr>
-          <w:rFonts w:ascii="Times New Roman" w:hAnsi="Times New Roman" w:cs="Times New Roman"/>
-          <w:sz w:val="24"/>
-          <w:szCs w:val="24"/>
-          <w:lang w:val="en-GB"/>
-        </w:rPr>
-        <w:t xml:space="preserve">SSL support to ensure </w:t>
-      </w:r>
-      <w:r>
-        <w:rPr>
-          <w:rFonts w:ascii="Times New Roman" w:hAnsi="Times New Roman" w:cs="Times New Roman"/>
-          <w:sz w:val="24"/>
-          <w:szCs w:val="24"/>
-          <w:lang w:val="en-GB"/>
-        </w:rPr>
-        <w:t>the safe and secure connections.</w:t>
+          <w:u w:val="single"/>
+          <w:lang w:val="en-GB"/>
+        </w:rPr>
+        <w:t>Isolation</w:t>
+      </w:r>
+      <w:r>
+        <w:rPr>
+          <w:rFonts w:ascii="Times New Roman" w:hAnsi="Times New Roman" w:cs="Times New Roman"/>
+          <w:sz w:val="24"/>
+          <w:szCs w:val="24"/>
+          <w:lang w:val="en-GB"/>
+        </w:rPr>
+        <w:t>, this property make sure that a transaction can’t be change by other concurrent transaction until it’s completed.</w:t>
+      </w:r>
+    </w:p>
+    <w:p>
+      <w:pPr>
+        <w:pStyle w:val="ListParagraph"/>
+        <w:spacing w:line="360" w:lineRule="auto"/>
+        <w:ind w:left="785"/>
+        <w:jc w:val="both"/>
+        <w:rPr>
+          <w:rFonts w:ascii="Times New Roman" w:hAnsi="Times New Roman" w:cs="Times New Roman"/>
+          <w:sz w:val="24"/>
+          <w:szCs w:val="24"/>
+          <w:lang w:val="en-GB"/>
+        </w:rPr>
+      </w:pPr>
+      <w:r>
+        <w:rPr>
+          <w:rFonts w:ascii="Times New Roman" w:hAnsi="Times New Roman" w:cs="Times New Roman"/>
+          <w:sz w:val="24"/>
+          <w:szCs w:val="24"/>
+          <w:u w:val="single"/>
+          <w:lang w:val="en-GB"/>
+        </w:rPr>
+        <w:t>Durability</w:t>
+      </w:r>
+      <w:r>
+        <w:rPr>
+          <w:rFonts w:ascii="Times New Roman" w:hAnsi="Times New Roman" w:cs="Times New Roman"/>
+          <w:sz w:val="24"/>
+          <w:szCs w:val="24"/>
+          <w:lang w:val="en-GB"/>
+        </w:rPr>
+        <w:t xml:space="preserve">, this property means that the changes of the information that we made will be saved permanently until another update or delete transaction affects it. </w:t>
       </w:r>
     </w:p>
     <w:p>
@@ -2031,97 +2090,34 @@
         <w:pStyle w:val="ListParagraph"/>
         <w:numPr>
           <w:ilvl w:val="0"/>
-          <w:numId w:val="14"/>
+          <w:numId w:val="15"/>
         </w:numPr>
         <w:spacing w:line="360" w:lineRule="auto"/>
         <w:jc w:val="both"/>
         <w:rPr>
           <w:rFonts w:ascii="Times New Roman" w:hAnsi="Times New Roman" w:cs="Times New Roman"/>
-          <w:b/>
-          <w:bCs/>
-          <w:sz w:val="24"/>
-          <w:szCs w:val="24"/>
-          <w:lang w:val="en-GB"/>
-        </w:rPr>
-      </w:pPr>
-      <w:r>
-        <w:rPr>
-          <w:rFonts w:ascii="Times New Roman" w:hAnsi="Times New Roman" w:cs="Times New Roman"/>
-          <w:b/>
-          <w:bCs/>
-          <w:sz w:val="24"/>
-          <w:szCs w:val="24"/>
-          <w:lang w:val="en-GB"/>
-        </w:rPr>
-        <w:t>MySQL</w:t>
-      </w:r>
-      <w:r>
-        <w:rPr>
-          <w:rFonts w:ascii="Times New Roman" w:hAnsi="Times New Roman" w:cs="Times New Roman"/>
-          <w:b/>
-          <w:bCs/>
-          <w:sz w:val="24"/>
-          <w:szCs w:val="24"/>
-          <w:lang w:val="en-GB"/>
-        </w:rPr>
-        <w:t xml:space="preserve"> </w:t>
-      </w:r>
-      <w:r>
-        <w:rPr>
-          <w:rFonts w:ascii="Times New Roman" w:hAnsi="Times New Roman" w:cs="Times New Roman"/>
-          <w:b/>
-          <w:bCs/>
-          <w:sz w:val="24"/>
-          <w:szCs w:val="24"/>
-          <w:lang w:val="en-GB"/>
-        </w:rPr>
-        <w:t>has High Performance</w:t>
-      </w:r>
-    </w:p>
-    <w:p>
-      <w:pPr>
-        <w:pStyle w:val="ListParagraph"/>
-        <w:spacing w:line="360" w:lineRule="auto"/>
-        <w:ind w:left="1069"/>
-        <w:jc w:val="both"/>
-        <w:rPr>
-          <w:rFonts w:ascii="Times New Roman" w:hAnsi="Times New Roman" w:cs="Times New Roman"/>
-          <w:sz w:val="24"/>
-          <w:szCs w:val="24"/>
-          <w:lang w:val="en-GB"/>
-        </w:rPr>
-      </w:pPr>
-      <w:r>
-        <w:rPr>
-          <w:rFonts w:ascii="Times New Roman" w:hAnsi="Times New Roman" w:cs="Times New Roman"/>
-          <w:sz w:val="24"/>
-          <w:szCs w:val="24"/>
-          <w:lang w:val="en-GB"/>
-        </w:rPr>
-        <w:t>MySQL has different storage engine frameworks that make it easy for system administrators to configure MySQL database servers with perfect performance.</w:t>
-      </w:r>
-    </w:p>
-    <w:p>
-      <w:pPr>
-        <w:pStyle w:val="ListParagraph"/>
-        <w:spacing w:line="360" w:lineRule="auto"/>
-        <w:ind w:left="1069"/>
-        <w:jc w:val="both"/>
-        <w:rPr>
-          <w:rFonts w:ascii="Times New Roman" w:hAnsi="Times New Roman" w:cs="Times New Roman"/>
-          <w:sz w:val="24"/>
-          <w:szCs w:val="24"/>
-          <w:lang w:val="en-GB"/>
-        </w:rPr>
-      </w:pPr>
-      <w:r>
-        <w:rPr>
-          <w:rFonts w:ascii="Times New Roman" w:hAnsi="Times New Roman" w:cs="Times New Roman"/>
-          <w:sz w:val="24"/>
-          <w:szCs w:val="24"/>
-          <w:lang w:val="en-GB"/>
-        </w:rPr>
-        <w:t>MySQL is designed to meet the most demanding applications for optimal speed, as well as a stable memory cache for increased application performance.</w:t>
+          <w:sz w:val="24"/>
+          <w:szCs w:val="24"/>
+          <w:lang w:val="en-GB"/>
+        </w:rPr>
+      </w:pPr>
+      <w:r>
+        <w:rPr>
+          <w:rFonts w:ascii="Times New Roman" w:hAnsi="Times New Roman" w:cs="Times New Roman"/>
+          <w:sz w:val="24"/>
+          <w:szCs w:val="24"/>
+          <w:lang w:val="en-GB"/>
+        </w:rPr>
+        <w:t>Relational database</w:t>
+      </w:r>
+      <w:r>
+        <w:rPr>
+          <w:rFonts w:ascii="Times New Roman" w:hAnsi="Times New Roman" w:cs="Times New Roman"/>
+          <w:sz w:val="24"/>
+          <w:szCs w:val="24"/>
+          <w:lang w:val="en-GB"/>
+        </w:rPr>
+        <w:t xml:space="preserve"> are table  based on the roe and column and it’s mandatory to follow the standard of schema definitions. This is better for some application that need multi row transactions.</w:t>
       </w:r>
     </w:p>
     <w:p>
@@ -2129,36 +2125,59 @@
         <w:pStyle w:val="ListParagraph"/>
         <w:numPr>
           <w:ilvl w:val="0"/>
-          <w:numId w:val="14"/>
+          <w:numId w:val="15"/>
         </w:numPr>
         <w:spacing w:line="360" w:lineRule="auto"/>
         <w:jc w:val="both"/>
         <w:rPr>
           <w:rFonts w:ascii="Times New Roman" w:hAnsi="Times New Roman" w:cs="Times New Roman"/>
-          <w:b/>
-          <w:bCs/>
-          <w:sz w:val="24"/>
-          <w:szCs w:val="24"/>
-          <w:lang w:val="en-GB"/>
-        </w:rPr>
-      </w:pPr>
-      <w:r>
-        <w:rPr>
-          <w:rFonts w:ascii="Times New Roman" w:hAnsi="Times New Roman" w:cs="Times New Roman"/>
-          <w:b/>
-          <w:bCs/>
-          <w:sz w:val="24"/>
-          <w:szCs w:val="24"/>
-          <w:lang w:val="en-GB"/>
-        </w:rPr>
-        <w:t>Management Ease</w:t>
+          <w:sz w:val="24"/>
+          <w:szCs w:val="24"/>
+          <w:lang w:val="en-GB"/>
+        </w:rPr>
+      </w:pPr>
+      <w:r>
+        <w:rPr>
+          <w:rFonts w:ascii="Times New Roman" w:hAnsi="Times New Roman" w:cs="Times New Roman"/>
+          <w:sz w:val="24"/>
+          <w:szCs w:val="24"/>
+          <w:lang w:val="en-GB"/>
+        </w:rPr>
+        <w:t>O</w:t>
+      </w:r>
+      <w:r>
+        <w:rPr>
+          <w:rFonts w:ascii="Times New Roman" w:hAnsi="Times New Roman" w:cs="Times New Roman"/>
+          <w:sz w:val="24"/>
+          <w:szCs w:val="24"/>
+          <w:lang w:val="en-GB"/>
+        </w:rPr>
+        <w:t>n</w:t>
+      </w:r>
+      <w:r>
+        <w:rPr>
+          <w:rFonts w:ascii="Times New Roman" w:hAnsi="Times New Roman" w:cs="Times New Roman"/>
+          <w:sz w:val="24"/>
+          <w:szCs w:val="24"/>
+          <w:lang w:val="en-GB"/>
+        </w:rPr>
+        <w:t xml:space="preserve"> relational database it’s really difficult to do the horizontal scaling due to the flexibility of the query syntax.</w:t>
+      </w:r>
+      <w:r>
+        <w:rPr>
+          <w:rFonts w:ascii="Times New Roman" w:hAnsi="Times New Roman" w:cs="Times New Roman"/>
+          <w:sz w:val="24"/>
+          <w:szCs w:val="24"/>
+          <w:lang w:val="en-GB"/>
+        </w:rPr>
+        <w:t xml:space="preserve"> And why relational database is vertically scalable because they simply increase the power of the database server for e.g. by upgrading the CPU.</w:t>
       </w:r>
     </w:p>
     <w:p>
       <w:pPr>
         <w:pStyle w:val="ListParagraph"/>
         <w:spacing w:line="360" w:lineRule="auto"/>
-        <w:ind w:left="1069"/>
+        <w:ind w:left="785"/>
         <w:jc w:val="both"/>
         <w:rPr>
           <w:rFonts w:ascii="Times New Roman" w:hAnsi="Times New Roman" w:cs="Times New Roman"/>
@@ -2167,14 +2186,24 @@
           <w:lang w:val="en-GB"/>
         </w:rPr>
       </w:pPr>
-      <w:r>
-        <w:rPr>
-          <w:rFonts w:ascii="Times New Roman" w:hAnsi="Times New Roman" w:cs="Times New Roman"/>
-          <w:sz w:val="24"/>
-          <w:szCs w:val="24"/>
-          <w:lang w:val="en-GB"/>
-        </w:rPr>
-        <w:t>MySQL offers amazingly fast start-up capabilities with an average time from software download to installation completion of less than fifteen minutes. This rule applies whether the platform is Microsoft Windows, Linux, Macintosh, or UNIX. Once installed, self-management features such as automatic space expansion, automatic restart, and dynamic configuration changes take a lot of the burden off an overworked database administrator. MySQL also provides a full suite of graphical and migration management tools that allow DBAs to manage, troubleshoot, and control the operation of multiple MySQL servers from a single workstation. Many third-party software vendor tools are also available for MySQL that handle tasks from data design and ETL, to complete database administration, job management, and performance monitoring.</w:t>
+    </w:p>
+    <w:p>
+      <w:pPr>
+        <w:rPr>
+          <w:rFonts w:ascii="Times New Roman" w:hAnsi="Times New Roman" w:cs="Times New Roman"/>
+          <w:sz w:val="24"/>
+          <w:szCs w:val="24"/>
+          <w:lang w:val="en-GB"/>
+        </w:rPr>
+      </w:pPr>
+      <w:r>
+        <w:rPr>
+          <w:rFonts w:ascii="Times New Roman" w:hAnsi="Times New Roman" w:cs="Times New Roman"/>
+          <w:sz w:val="24"/>
+          <w:szCs w:val="24"/>
+          <w:lang w:val="en-GB"/>
+        </w:rPr>
+        <w:br w:type="page"/>
       </w:r>
     </w:p>
     <w:p>
@@ -2196,25 +2225,450 @@
           <w:szCs w:val="24"/>
           <w:lang w:val="en-GB"/>
         </w:rPr>
-        <w:t>There’s more benefit from using MySQ</w:t>
-      </w:r>
-      <w:r>
-        <w:rPr>
-          <w:rFonts w:ascii="Times New Roman" w:hAnsi="Times New Roman" w:cs="Times New Roman"/>
-          <w:sz w:val="24"/>
-          <w:szCs w:val="24"/>
-          <w:lang w:val="en-GB"/>
-        </w:rPr>
-        <w:t xml:space="preserve">L, </w:t>
-      </w:r>
-      <w:r>
-        <w:rPr>
-          <w:rFonts w:ascii="Times New Roman" w:hAnsi="Times New Roman" w:cs="Times New Roman"/>
-          <w:sz w:val="24"/>
-          <w:szCs w:val="24"/>
-          <w:lang w:val="en-GB"/>
-        </w:rPr>
-        <w:t>but that’s the main reason why I choose MySQL for my Web Application.</w:t>
+        <w:lastRenderedPageBreak/>
+        <w:t>Non-Relational Database:</w:t>
+      </w:r>
+      <w:r>
+        <w:rPr>
+          <w:rFonts w:ascii="Times New Roman" w:hAnsi="Times New Roman" w:cs="Times New Roman"/>
+          <w:sz w:val="24"/>
+          <w:szCs w:val="24"/>
+          <w:lang w:val="en-GB"/>
+        </w:rPr>
+        <w:t xml:space="preserve"> </w:t>
+      </w:r>
+    </w:p>
+    <w:p>
+      <w:pPr>
+        <w:pStyle w:val="ListParagraph"/>
+        <w:numPr>
+          <w:ilvl w:val="0"/>
+          <w:numId w:val="15"/>
+        </w:numPr>
+        <w:spacing w:line="360" w:lineRule="auto"/>
+        <w:jc w:val="both"/>
+        <w:rPr>
+          <w:rFonts w:ascii="Times New Roman" w:hAnsi="Times New Roman" w:cs="Times New Roman"/>
+          <w:sz w:val="24"/>
+          <w:szCs w:val="24"/>
+          <w:lang w:val="en-GB"/>
+        </w:rPr>
+      </w:pPr>
+      <w:r>
+        <w:rPr>
+          <w:rFonts w:ascii="Times New Roman" w:hAnsi="Times New Roman" w:cs="Times New Roman"/>
+          <w:sz w:val="24"/>
+          <w:szCs w:val="24"/>
+          <w:lang w:val="en-GB"/>
+        </w:rPr>
+        <w:t>the non-relational database is follow Brew’s cap Theorem is  refers to Consistency, Availability, and Partition tolerance.</w:t>
+      </w:r>
+    </w:p>
+    <w:p>
+      <w:pPr>
+        <w:pStyle w:val="ListParagraph"/>
+        <w:spacing w:line="360" w:lineRule="auto"/>
+        <w:ind w:left="785"/>
+        <w:jc w:val="both"/>
+        <w:rPr>
+          <w:rFonts w:ascii="Times New Roman" w:hAnsi="Times New Roman" w:cs="Times New Roman"/>
+          <w:sz w:val="24"/>
+          <w:szCs w:val="24"/>
+          <w:lang w:val="en-GB"/>
+        </w:rPr>
+      </w:pPr>
+      <w:r>
+        <w:rPr>
+          <w:noProof/>
+        </w:rPr>
+        <w:drawing>
+          <wp:anchor distT="0" distB="0" distL="114300" distR="114300" simplePos="0" relativeHeight="251658240" behindDoc="0" locked="0" layoutInCell="1" allowOverlap="1" wp14:anchorId="763ECF5B" wp14:editId="7992412A">
+            <wp:simplePos x="0" y="0"/>
+            <wp:positionH relativeFrom="column">
+              <wp:posOffset>539750</wp:posOffset>
+            </wp:positionH>
+            <wp:positionV relativeFrom="paragraph">
+              <wp:posOffset>6350</wp:posOffset>
+            </wp:positionV>
+            <wp:extent cx="1991995" cy="1799590"/>
+            <wp:effectExtent l="0" t="0" r="8255" b="0"/>
+            <wp:wrapSquare wrapText="bothSides"/>
+            <wp:docPr id="3" name="Picture 3" descr="Visualization of CAP theorem. | Download Scientific Diagram"/>
+            <wp:cNvGraphicFramePr>
+              <a:graphicFrameLocks xmlns:a="http://schemas.openxmlformats.org/drawingml/2006/main" noChangeAspect="1"/>
+            </wp:cNvGraphicFramePr>
+            <a:graphic xmlns:a="http://schemas.openxmlformats.org/drawingml/2006/main">
+              <a:graphicData uri="http://schemas.openxmlformats.org/drawingml/2006/picture">
+                <pic:pic xmlns:pic="http://schemas.openxmlformats.org/drawingml/2006/picture">
+                  <pic:nvPicPr>
+                    <pic:cNvPr id="0" name="Picture 1" descr="Visualization of CAP theorem. | Download Scientific Diagram"/>
+                    <pic:cNvPicPr>
+                      <a:picLocks noChangeAspect="1" noChangeArrowheads="1"/>
+                    </pic:cNvPicPr>
+                  </pic:nvPicPr>
+                  <pic:blipFill>
+                    <a:blip r:embed="rId13" cstate="print">
+                      <a:extLst>
+                        <a:ext uri="{28A0092B-C50C-407E-A947-70E740481C1C}">
+                          <a14:useLocalDpi xmlns:a14="http://schemas.microsoft.com/office/drawing/2010/main" val="0"/>
+                        </a:ext>
+                      </a:extLst>
+                    </a:blip>
+                    <a:srcRect/>
+                    <a:stretch>
+                      <a:fillRect/>
+                    </a:stretch>
+                  </pic:blipFill>
+                  <pic:spPr bwMode="auto">
+                    <a:xfrm>
+                      <a:off x="0" y="0"/>
+                      <a:ext cx="1991995" cy="1799590"/>
+                    </a:xfrm>
+                    <a:prstGeom prst="rect">
+                      <a:avLst/>
+                    </a:prstGeom>
+                    <a:noFill/>
+                    <a:ln>
+                      <a:noFill/>
+                    </a:ln>
+                  </pic:spPr>
+                </pic:pic>
+              </a:graphicData>
+            </a:graphic>
+          </wp:anchor>
+        </w:drawing>
+      </w:r>
+      <w:r>
+        <w:rPr>
+          <w:rFonts w:ascii="Times New Roman" w:hAnsi="Times New Roman" w:cs="Times New Roman"/>
+          <w:sz w:val="24"/>
+          <w:szCs w:val="24"/>
+          <w:u w:val="single"/>
+          <w:lang w:val="en-GB"/>
+        </w:rPr>
+        <w:t>Consistency</w:t>
+      </w:r>
+      <w:r>
+        <w:rPr>
+          <w:rFonts w:ascii="Times New Roman" w:hAnsi="Times New Roman" w:cs="Times New Roman"/>
+          <w:sz w:val="24"/>
+          <w:szCs w:val="24"/>
+          <w:lang w:val="en-GB"/>
+        </w:rPr>
+        <w:t>,</w:t>
+      </w:r>
+      <w:r>
+        <w:rPr>
+          <w:rFonts w:ascii="Times New Roman" w:hAnsi="Times New Roman" w:cs="Times New Roman"/>
+          <w:sz w:val="24"/>
+          <w:szCs w:val="24"/>
+          <w:lang w:val="en-GB"/>
+        </w:rPr>
+        <w:t xml:space="preserve"> this property is indicate that the read operation is getting the last record and it’s guarantee that all the information is UpToDate. </w:t>
+      </w:r>
+    </w:p>
+    <w:p>
+      <w:pPr>
+        <w:pStyle w:val="ListParagraph"/>
+        <w:spacing w:line="360" w:lineRule="auto"/>
+        <w:ind w:left="785"/>
+        <w:jc w:val="both"/>
+        <w:rPr>
+          <w:rFonts w:ascii="Times New Roman" w:hAnsi="Times New Roman" w:cs="Times New Roman"/>
+          <w:sz w:val="24"/>
+          <w:szCs w:val="24"/>
+          <w:lang w:val="en-GB"/>
+        </w:rPr>
+      </w:pPr>
+      <w:r>
+        <w:rPr>
+          <w:rFonts w:ascii="Times New Roman" w:hAnsi="Times New Roman" w:cs="Times New Roman"/>
+          <w:sz w:val="24"/>
+          <w:szCs w:val="24"/>
+          <w:u w:val="single"/>
+          <w:lang w:val="en-GB"/>
+        </w:rPr>
+        <w:t>Availability</w:t>
+      </w:r>
+      <w:r>
+        <w:rPr>
+          <w:rFonts w:ascii="Times New Roman" w:hAnsi="Times New Roman" w:cs="Times New Roman"/>
+          <w:sz w:val="24"/>
+          <w:szCs w:val="24"/>
+          <w:lang w:val="en-GB"/>
+        </w:rPr>
+        <w:t>,</w:t>
+      </w:r>
+      <w:r>
+        <w:rPr>
+          <w:rFonts w:ascii="Times New Roman" w:hAnsi="Times New Roman" w:cs="Times New Roman"/>
+          <w:sz w:val="24"/>
+          <w:szCs w:val="24"/>
+          <w:lang w:val="en-GB"/>
+        </w:rPr>
+        <w:t xml:space="preserve"> this property is indicate that the distributed system will be available even though one node will might turn off but the system still can access through another nodes.</w:t>
+      </w:r>
+    </w:p>
+    <w:p>
+      <w:pPr>
+        <w:pStyle w:val="ListParagraph"/>
+        <w:spacing w:line="360" w:lineRule="auto"/>
+        <w:ind w:left="785"/>
+        <w:jc w:val="both"/>
+        <w:rPr>
+          <w:rFonts w:ascii="Times New Roman" w:hAnsi="Times New Roman" w:cs="Times New Roman"/>
+          <w:sz w:val="24"/>
+          <w:szCs w:val="24"/>
+          <w:lang w:val="en-GB"/>
+        </w:rPr>
+      </w:pPr>
+      <w:r>
+        <w:rPr>
+          <w:rFonts w:ascii="Times New Roman" w:hAnsi="Times New Roman" w:cs="Times New Roman"/>
+          <w:sz w:val="24"/>
+          <w:szCs w:val="24"/>
+          <w:u w:val="single"/>
+          <w:lang w:val="en-GB"/>
+        </w:rPr>
+        <w:t>Partition tolerance</w:t>
+      </w:r>
+      <w:r>
+        <w:rPr>
+          <w:rFonts w:ascii="Times New Roman" w:hAnsi="Times New Roman" w:cs="Times New Roman"/>
+          <w:sz w:val="24"/>
+          <w:szCs w:val="24"/>
+          <w:lang w:val="en-GB"/>
+        </w:rPr>
+        <w:t>, it’s represent the ability of the system to partition, which is mean that each node can work independently from the others.</w:t>
+      </w:r>
+    </w:p>
+    <w:p>
+      <w:pPr>
+        <w:pStyle w:val="ListParagraph"/>
+        <w:numPr>
+          <w:ilvl w:val="0"/>
+          <w:numId w:val="15"/>
+        </w:numPr>
+        <w:spacing w:line="360" w:lineRule="auto"/>
+        <w:jc w:val="both"/>
+        <w:rPr>
+          <w:rFonts w:ascii="Times New Roman" w:hAnsi="Times New Roman" w:cs="Times New Roman"/>
+          <w:sz w:val="24"/>
+          <w:szCs w:val="24"/>
+          <w:lang w:val="en-GB"/>
+        </w:rPr>
+      </w:pPr>
+      <w:r>
+        <w:rPr>
+          <w:rFonts w:ascii="Times New Roman" w:hAnsi="Times New Roman" w:cs="Times New Roman"/>
+          <w:sz w:val="24"/>
+          <w:szCs w:val="24"/>
+          <w:lang w:val="en-GB"/>
+        </w:rPr>
+        <w:t>Non-relational database have 4 type of storing, which is document data store, columnar data store, key-value store, graph databases</w:t>
+      </w:r>
+      <w:r>
+        <w:rPr>
+          <w:rFonts w:ascii="Times New Roman" w:hAnsi="Times New Roman" w:cs="Times New Roman"/>
+          <w:sz w:val="24"/>
+          <w:szCs w:val="24"/>
+          <w:lang w:val="en-GB"/>
+        </w:rPr>
+        <w:t>.</w:t>
+      </w:r>
+    </w:p>
+    <w:p>
+      <w:pPr>
+        <w:pStyle w:val="ListParagraph"/>
+        <w:spacing w:line="360" w:lineRule="auto"/>
+        <w:ind w:left="785"/>
+        <w:jc w:val="both"/>
+        <w:rPr>
+          <w:rFonts w:ascii="Times New Roman" w:hAnsi="Times New Roman" w:cs="Times New Roman"/>
+          <w:sz w:val="24"/>
+          <w:szCs w:val="24"/>
+          <w:lang w:val="en-GB"/>
+        </w:rPr>
+      </w:pPr>
+      <w:r>
+        <w:rPr>
+          <w:rFonts w:ascii="Times New Roman" w:hAnsi="Times New Roman" w:cs="Times New Roman"/>
+          <w:sz w:val="24"/>
+          <w:szCs w:val="24"/>
+          <w:u w:val="single"/>
+          <w:lang w:val="en-GB"/>
+        </w:rPr>
+        <w:t>Document data store</w:t>
+      </w:r>
+      <w:r>
+        <w:rPr>
+          <w:rFonts w:ascii="Times New Roman" w:hAnsi="Times New Roman" w:cs="Times New Roman"/>
+          <w:sz w:val="24"/>
+          <w:szCs w:val="24"/>
+          <w:lang w:val="en-GB"/>
+        </w:rPr>
+        <w:t>, they manage to store the data in a document type such a JSON file, YAML file, XML file, or plain txt file, the document is not required to maintain the identical data structures, which</w:t>
+      </w:r>
+      <w:r>
+        <w:rPr>
+          <w:rFonts w:ascii="Times New Roman" w:hAnsi="Times New Roman" w:cs="Times New Roman"/>
+          <w:sz w:val="24"/>
+          <w:szCs w:val="24"/>
+          <w:lang w:val="en-GB"/>
+        </w:rPr>
+        <w:t xml:space="preserve"> is</w:t>
+      </w:r>
+      <w:r>
+        <w:rPr>
+          <w:rFonts w:ascii="Times New Roman" w:hAnsi="Times New Roman" w:cs="Times New Roman"/>
+          <w:sz w:val="24"/>
+          <w:szCs w:val="24"/>
+          <w:lang w:val="en-GB"/>
+        </w:rPr>
+        <w:t xml:space="preserve"> provide the </w:t>
+      </w:r>
+      <w:r>
+        <w:rPr>
+          <w:rFonts w:ascii="Times New Roman" w:hAnsi="Times New Roman" w:cs="Times New Roman"/>
+          <w:sz w:val="24"/>
+          <w:szCs w:val="24"/>
+          <w:lang w:val="en-GB"/>
+        </w:rPr>
+        <w:t>flexibility.</w:t>
+      </w:r>
+    </w:p>
+    <w:p>
+      <w:pPr>
+        <w:pStyle w:val="ListParagraph"/>
+        <w:spacing w:line="360" w:lineRule="auto"/>
+        <w:ind w:left="785"/>
+        <w:jc w:val="both"/>
+        <w:rPr>
+          <w:rFonts w:ascii="Times New Roman" w:hAnsi="Times New Roman" w:cs="Times New Roman"/>
+          <w:sz w:val="24"/>
+          <w:szCs w:val="24"/>
+          <w:lang w:val="en-GB"/>
+        </w:rPr>
+      </w:pPr>
+      <w:r>
+        <w:rPr>
+          <w:rFonts w:ascii="Times New Roman" w:hAnsi="Times New Roman" w:cs="Times New Roman"/>
+          <w:sz w:val="24"/>
+          <w:szCs w:val="24"/>
+          <w:u w:val="single"/>
+          <w:lang w:val="en-GB"/>
+        </w:rPr>
+        <w:t>Columnar data store</w:t>
+      </w:r>
+      <w:r>
+        <w:rPr>
+          <w:rFonts w:ascii="Times New Roman" w:hAnsi="Times New Roman" w:cs="Times New Roman"/>
+          <w:sz w:val="24"/>
+          <w:szCs w:val="24"/>
+          <w:lang w:val="en-GB"/>
+        </w:rPr>
+        <w:t xml:space="preserve">, this method of storing the data is similar with the relational database, the real advantage of columnar data store is to denormalized approach for structuring the sparse data. </w:t>
+      </w:r>
+    </w:p>
+    <w:p>
+      <w:pPr>
+        <w:pStyle w:val="ListParagraph"/>
+        <w:spacing w:line="360" w:lineRule="auto"/>
+        <w:ind w:left="785"/>
+        <w:jc w:val="both"/>
+        <w:rPr>
+          <w:rFonts w:ascii="Times New Roman" w:hAnsi="Times New Roman" w:cs="Times New Roman"/>
+          <w:sz w:val="24"/>
+          <w:szCs w:val="24"/>
+          <w:lang w:val="en-GB"/>
+        </w:rPr>
+      </w:pPr>
+      <w:r>
+        <w:rPr>
+          <w:rFonts w:ascii="Times New Roman" w:hAnsi="Times New Roman" w:cs="Times New Roman"/>
+          <w:sz w:val="24"/>
+          <w:szCs w:val="24"/>
+          <w:u w:val="single"/>
+          <w:lang w:val="en-GB"/>
+        </w:rPr>
+        <w:t>Key-value store</w:t>
+      </w:r>
+      <w:r>
+        <w:rPr>
+          <w:rFonts w:ascii="Times New Roman" w:hAnsi="Times New Roman" w:cs="Times New Roman"/>
+          <w:sz w:val="24"/>
+          <w:szCs w:val="24"/>
+          <w:lang w:val="en-GB"/>
+        </w:rPr>
+        <w:t>, the key-value store is a collection of key-value pairs contained within an object.</w:t>
+      </w:r>
+    </w:p>
+    <w:p>
+      <w:pPr>
+        <w:pStyle w:val="ListParagraph"/>
+        <w:spacing w:line="360" w:lineRule="auto"/>
+        <w:ind w:left="785"/>
+        <w:jc w:val="both"/>
+        <w:rPr>
+          <w:rFonts w:ascii="Times New Roman" w:hAnsi="Times New Roman" w:cs="Times New Roman"/>
+          <w:sz w:val="24"/>
+          <w:szCs w:val="24"/>
+          <w:lang w:val="en-GB"/>
+        </w:rPr>
+      </w:pPr>
+      <w:r>
+        <w:rPr>
+          <w:rFonts w:ascii="Times New Roman" w:hAnsi="Times New Roman" w:cs="Times New Roman"/>
+          <w:sz w:val="24"/>
+          <w:szCs w:val="24"/>
+          <w:u w:val="single"/>
+          <w:lang w:val="en-GB"/>
+        </w:rPr>
+        <w:t>Graph database</w:t>
+      </w:r>
+      <w:r>
+        <w:rPr>
+          <w:rFonts w:ascii="Times New Roman" w:hAnsi="Times New Roman" w:cs="Times New Roman"/>
+          <w:sz w:val="24"/>
+          <w:szCs w:val="24"/>
+          <w:lang w:val="en-GB"/>
+        </w:rPr>
+        <w:t xml:space="preserve">, </w:t>
+      </w:r>
+      <w:r>
+        <w:rPr>
+          <w:rFonts w:ascii="Times New Roman" w:hAnsi="Times New Roman" w:cs="Times New Roman"/>
+          <w:sz w:val="24"/>
+          <w:szCs w:val="24"/>
+          <w:lang w:val="en-GB"/>
+        </w:rPr>
+        <w:t>this method is made to efficiently store relations between entities.</w:t>
+      </w:r>
+    </w:p>
+    <w:p>
+      <w:pPr>
+        <w:pStyle w:val="ListParagraph"/>
+        <w:numPr>
+          <w:ilvl w:val="0"/>
+          <w:numId w:val="15"/>
+        </w:numPr>
+        <w:spacing w:line="360" w:lineRule="auto"/>
+        <w:jc w:val="both"/>
+        <w:rPr>
+          <w:rFonts w:ascii="Times New Roman" w:hAnsi="Times New Roman" w:cs="Times New Roman"/>
+          <w:sz w:val="24"/>
+          <w:szCs w:val="24"/>
+          <w:lang w:val="en-GB"/>
+        </w:rPr>
+      </w:pPr>
+      <w:r>
+        <w:rPr>
+          <w:rFonts w:ascii="Times New Roman" w:hAnsi="Times New Roman" w:cs="Times New Roman"/>
+          <w:sz w:val="24"/>
+          <w:szCs w:val="24"/>
+          <w:lang w:val="en-GB"/>
+        </w:rPr>
+        <w:t>Non-relational database is horizontally scalable, they can handle the increased traffic by adding more server to the database. They have the ability to become larger and more powerful that’s what make them be choose for a large or constantly evolving the data set.</w:t>
       </w:r>
     </w:p>
     <w:p>
@@ -2239,6 +2693,7 @@
     <w:p>
       <w:pPr>
         <w:pStyle w:val="Heading2"/>
+        <w:spacing w:line="360" w:lineRule="auto"/>
         <w:jc w:val="both"/>
         <w:rPr>
           <w:rFonts w:cstheme="majorHAnsi"/>
@@ -2257,7 +2712,7 @@
         <w:lastRenderedPageBreak/>
         <w:t xml:space="preserve"> </w:t>
       </w:r>
-      <w:bookmarkStart w:id="3" w:name="_Toc88833571"/>
+      <w:bookmarkStart w:id="3" w:name="_Toc93087778"/>
       <w:r>
         <w:rPr>
           <w:rFonts w:cstheme="majorHAnsi"/>
@@ -2265,17 +2720,230 @@
           <w:szCs w:val="28"/>
           <w:lang w:val="en-GB"/>
         </w:rPr>
-        <w:t xml:space="preserve">Why is MySQL </w:t>
-      </w:r>
-      <w:r>
+        <w:t>When to use relational database</w:t>
+      </w:r>
+      <w:bookmarkEnd w:id="3"/>
+    </w:p>
+    <w:p>
+      <w:pPr>
+        <w:pStyle w:val="ListParagraph"/>
+        <w:numPr>
+          <w:ilvl w:val="0"/>
+          <w:numId w:val="17"/>
+        </w:numPr>
+        <w:spacing w:line="360" w:lineRule="auto"/>
+        <w:jc w:val="both"/>
+        <w:rPr>
+          <w:rFonts w:ascii="Times New Roman" w:hAnsi="Times New Roman" w:cs="Times New Roman"/>
+          <w:sz w:val="24"/>
+          <w:szCs w:val="24"/>
+          <w:lang w:val="en-GB"/>
+        </w:rPr>
+      </w:pPr>
+      <w:r>
+        <w:rPr>
+          <w:rFonts w:ascii="Times New Roman" w:hAnsi="Times New Roman" w:cs="Times New Roman"/>
+          <w:color w:val="282829"/>
+          <w:sz w:val="24"/>
+          <w:szCs w:val="24"/>
+        </w:rPr>
+        <w:t xml:space="preserve">Size of </w:t>
+      </w:r>
+      <w:r>
+        <w:rPr>
+          <w:rFonts w:ascii="Times New Roman" w:hAnsi="Times New Roman" w:cs="Times New Roman"/>
+          <w:color w:val="282829"/>
+          <w:sz w:val="24"/>
+          <w:szCs w:val="24"/>
+          <w:lang w:val="en-GB"/>
+        </w:rPr>
+        <w:t>reputable</w:t>
+      </w:r>
+      <w:r>
+        <w:rPr>
+          <w:rFonts w:ascii="Times New Roman" w:hAnsi="Times New Roman" w:cs="Times New Roman"/>
+          <w:color w:val="282829"/>
+          <w:sz w:val="24"/>
+          <w:szCs w:val="24"/>
+        </w:rPr>
+        <w:t xml:space="preserve"> data footprint - If you have a large amount of data</w:t>
+      </w:r>
+      <w:r>
+        <w:rPr>
+          <w:rFonts w:ascii="Times New Roman" w:hAnsi="Times New Roman" w:cs="Times New Roman"/>
+          <w:color w:val="282829"/>
+          <w:sz w:val="24"/>
+          <w:szCs w:val="24"/>
+          <w:lang w:val="en-GB"/>
+        </w:rPr>
+        <w:t xml:space="preserve"> that have repeating information</w:t>
+      </w:r>
+      <w:r>
+        <w:rPr>
+          <w:rFonts w:ascii="Times New Roman" w:hAnsi="Times New Roman" w:cs="Times New Roman"/>
+          <w:color w:val="282829"/>
+          <w:sz w:val="24"/>
+          <w:szCs w:val="24"/>
+        </w:rPr>
+        <w:t xml:space="preserve">, you can save space using a relational database format. Relational database </w:t>
+      </w:r>
+      <w:r>
+        <w:rPr>
+          <w:rFonts w:ascii="Times New Roman" w:hAnsi="Times New Roman" w:cs="Times New Roman"/>
+          <w:color w:val="282829"/>
+          <w:sz w:val="24"/>
+          <w:szCs w:val="24"/>
+          <w:lang w:val="en-GB"/>
+        </w:rPr>
+        <w:t>N</w:t>
+      </w:r>
+      <w:r>
+        <w:rPr>
+          <w:rFonts w:ascii="Times New Roman" w:hAnsi="Times New Roman" w:cs="Times New Roman"/>
+          <w:color w:val="282829"/>
+          <w:sz w:val="24"/>
+          <w:szCs w:val="24"/>
+        </w:rPr>
+        <w:t>ormalization can save a great deal of space by reducing or eliminating data redundancy.</w:t>
+      </w:r>
+    </w:p>
+    <w:p>
+      <w:pPr>
+        <w:pStyle w:val="ListParagraph"/>
+        <w:numPr>
+          <w:ilvl w:val="0"/>
+          <w:numId w:val="17"/>
+        </w:numPr>
+        <w:spacing w:line="360" w:lineRule="auto"/>
+        <w:jc w:val="both"/>
+        <w:rPr>
+          <w:rFonts w:ascii="Times New Roman" w:hAnsi="Times New Roman" w:cs="Times New Roman"/>
+          <w:sz w:val="24"/>
+          <w:szCs w:val="24"/>
+          <w:lang w:val="en-GB"/>
+        </w:rPr>
+      </w:pPr>
+      <w:r>
+        <w:rPr>
+          <w:rFonts w:ascii="Times New Roman" w:hAnsi="Times New Roman" w:cs="Times New Roman"/>
+          <w:color w:val="282829"/>
+          <w:sz w:val="24"/>
+          <w:szCs w:val="24"/>
+        </w:rPr>
+        <w:t>Data relationship complexity - How complex are the relationships inherent in your data. For example, when you write a query to a relational database how many complex relationships do you have to include in the query. If the answer is many, then database users have to spend more time writing these queries. This increases both development and operational time and costs</w:t>
+      </w:r>
+      <w:r>
+        <w:rPr>
+          <w:rFonts w:ascii="Times New Roman" w:hAnsi="Times New Roman" w:cs="Times New Roman"/>
+          <w:color w:val="282829"/>
+          <w:sz w:val="24"/>
+          <w:szCs w:val="24"/>
+          <w:lang w:val="en-GB"/>
+        </w:rPr>
+        <w:t>.</w:t>
+      </w:r>
+    </w:p>
+    <w:p>
+      <w:pPr>
+        <w:pStyle w:val="ListParagraph"/>
+        <w:numPr>
+          <w:ilvl w:val="0"/>
+          <w:numId w:val="17"/>
+        </w:numPr>
+        <w:spacing w:line="360" w:lineRule="auto"/>
+        <w:jc w:val="both"/>
+        <w:rPr>
+          <w:rFonts w:ascii="Times New Roman" w:hAnsi="Times New Roman" w:cs="Times New Roman"/>
+          <w:sz w:val="24"/>
+          <w:szCs w:val="24"/>
+          <w:lang w:val="en-GB"/>
+        </w:rPr>
+      </w:pPr>
+      <w:r>
+        <w:rPr>
+          <w:rFonts w:ascii="Times New Roman" w:hAnsi="Times New Roman" w:cs="Times New Roman"/>
+          <w:color w:val="282829"/>
+          <w:sz w:val="24"/>
+          <w:szCs w:val="24"/>
+          <w:lang w:val="en-GB"/>
+        </w:rPr>
+        <w:t>Predictable data</w:t>
+      </w:r>
+      <w:r>
+        <w:rPr>
+          <w:rFonts w:ascii="Times New Roman" w:hAnsi="Times New Roman" w:cs="Times New Roman"/>
+          <w:color w:val="282829"/>
+          <w:sz w:val="24"/>
+          <w:szCs w:val="24"/>
+        </w:rPr>
+        <w:t xml:space="preserve">- </w:t>
+      </w:r>
+      <w:r>
+        <w:rPr>
+          <w:rFonts w:ascii="Times New Roman" w:hAnsi="Times New Roman" w:cs="Times New Roman"/>
+          <w:color w:val="282829"/>
+          <w:sz w:val="24"/>
+          <w:szCs w:val="24"/>
+          <w:lang w:val="en-GB"/>
+        </w:rPr>
+        <w:t xml:space="preserve">If your application is going to </w:t>
+      </w:r>
+      <w:r>
+        <w:rPr>
+          <w:rFonts w:ascii="Times New Roman" w:hAnsi="Times New Roman" w:cs="Times New Roman"/>
+          <w:color w:val="000000"/>
+          <w:sz w:val="24"/>
+          <w:szCs w:val="24"/>
+          <w:shd w:val="clear" w:color="auto" w:fill="FFFFFF"/>
+        </w:rPr>
+        <w:t xml:space="preserve">store predictable, structured data with a finite number of individuals or applications accessing it, a relational database is still </w:t>
+      </w:r>
+      <w:r>
+        <w:rPr>
+          <w:rFonts w:ascii="Times New Roman" w:hAnsi="Times New Roman" w:cs="Times New Roman"/>
+          <w:color w:val="000000"/>
+          <w:sz w:val="24"/>
+          <w:szCs w:val="24"/>
+          <w:shd w:val="clear" w:color="auto" w:fill="FFFFFF"/>
+          <w:lang w:val="en-GB"/>
+        </w:rPr>
+        <w:t>a good option to consider</w:t>
+      </w:r>
+    </w:p>
+    <w:p>
+      <w:pPr>
+        <w:pStyle w:val="ListParagraph"/>
+        <w:numPr>
+          <w:ilvl w:val="0"/>
+          <w:numId w:val="17"/>
+        </w:numPr>
+        <w:spacing w:line="360" w:lineRule="auto"/>
+        <w:jc w:val="both"/>
+        <w:rPr>
+          <w:rFonts w:ascii="Times New Roman" w:hAnsi="Times New Roman" w:cs="Times New Roman"/>
+          <w:sz w:val="24"/>
+          <w:szCs w:val="24"/>
+          <w:lang w:val="en-GB"/>
+        </w:rPr>
+      </w:pPr>
+    </w:p>
+    <w:p>
+      <w:pPr>
+        <w:pStyle w:val="Heading2"/>
+        <w:numPr>
+          <w:ilvl w:val="1"/>
+          <w:numId w:val="3"/>
+        </w:numPr>
+        <w:spacing w:line="360" w:lineRule="auto"/>
+        <w:jc w:val="both"/>
         <w:rPr>
           <w:rFonts w:cstheme="majorHAnsi"/>
           <w:sz w:val="28"/>
           <w:szCs w:val="28"/>
           <w:lang w:val="en-GB"/>
         </w:rPr>
-        <w:t>the best choice for MY project</w:t>
-      </w:r>
+      </w:pPr>
+      <w:bookmarkStart w:id="4" w:name="_Toc93087779"/>
       <w:r>
         <w:rPr>
           <w:rFonts w:cstheme="majorHAnsi"/>
@@ -2283,287 +2951,318 @@
           <w:szCs w:val="28"/>
           <w:lang w:val="en-GB"/>
         </w:rPr>
-        <w:t>?</w:t>
-      </w:r>
-      <w:bookmarkEnd w:id="3"/>
+        <w:t xml:space="preserve">When to use </w:t>
+      </w:r>
+      <w:r>
+        <w:rPr>
+          <w:rFonts w:cstheme="majorHAnsi"/>
+          <w:sz w:val="28"/>
+          <w:szCs w:val="28"/>
+          <w:lang w:val="en-GB"/>
+        </w:rPr>
+        <w:t>non-</w:t>
+      </w:r>
+      <w:r>
+        <w:rPr>
+          <w:rFonts w:cstheme="majorHAnsi"/>
+          <w:sz w:val="28"/>
+          <w:szCs w:val="28"/>
+          <w:lang w:val="en-GB"/>
+        </w:rPr>
+        <w:t>relational database</w:t>
+      </w:r>
+      <w:bookmarkEnd w:id="4"/>
+    </w:p>
+    <w:p>
+      <w:pPr>
+        <w:pStyle w:val="NormalWeb"/>
+        <w:numPr>
+          <w:ilvl w:val="0"/>
+          <w:numId w:val="17"/>
+        </w:numPr>
+        <w:shd w:val="clear" w:color="auto" w:fill="FFFFFF"/>
+        <w:spacing w:before="0" w:beforeAutospacing="0"/>
+        <w:rPr>
+          <w:color w:val="222222"/>
+        </w:rPr>
+      </w:pPr>
+      <w:r>
+        <w:rPr>
+          <w:color w:val="222222"/>
+          <w:lang w:val="en-GB"/>
+        </w:rPr>
+        <w:t>Large</w:t>
+      </w:r>
+      <w:r>
+        <w:rPr>
+          <w:color w:val="222222"/>
+        </w:rPr>
+        <w:t xml:space="preserve"> amounts of data</w:t>
+      </w:r>
+      <w:r>
+        <w:rPr>
+          <w:color w:val="222222"/>
+          <w:lang w:val="en-GB"/>
+        </w:rPr>
+        <w:t xml:space="preserve"> –</w:t>
+      </w:r>
+      <w:r>
+        <w:rPr>
+          <w:rFonts w:ascii="Source Sans Pro" w:hAnsi="Source Sans Pro"/>
+          <w:color w:val="222222"/>
+          <w:sz w:val="27"/>
+          <w:szCs w:val="27"/>
+        </w:rPr>
+        <w:t xml:space="preserve"> </w:t>
+      </w:r>
+      <w:r>
+        <w:rPr>
+          <w:color w:val="000000" w:themeColor="text1"/>
+          <w:spacing w:val="-1"/>
+          <w:shd w:val="clear" w:color="auto" w:fill="F2F0F0"/>
+        </w:rPr>
+        <w:t>NoSQL databases ensure data doesn’t become the bottleneck when all of the other components of your server-side application are designed to be seamless and fast.</w:t>
+      </w:r>
+    </w:p>
+    <w:p>
+      <w:pPr>
+        <w:pStyle w:val="NormalWeb"/>
+        <w:shd w:val="clear" w:color="auto" w:fill="FFFFFF"/>
+        <w:spacing w:before="0" w:beforeAutospacing="0"/>
+        <w:ind w:left="792"/>
+        <w:rPr>
+          <w:color w:val="222222"/>
+        </w:rPr>
+      </w:pPr>
     </w:p>
     <w:p>
       <w:pPr>
         <w:pStyle w:val="ListParagraph"/>
         <w:numPr>
           <w:ilvl w:val="0"/>
-          <w:numId w:val="14"/>
+          <w:numId w:val="17"/>
         </w:numPr>
+        <w:shd w:val="clear" w:color="auto" w:fill="FFFFFF"/>
+        <w:spacing w:before="100" w:beforeAutospacing="1" w:after="100" w:afterAutospacing="1" w:line="240" w:lineRule="auto"/>
+        <w:rPr>
+          <w:rFonts w:ascii="Times New Roman" w:eastAsia="Times New Roman" w:hAnsi="Times New Roman" w:cs="Times New Roman"/>
+          <w:color w:val="222222"/>
+          <w:sz w:val="24"/>
+          <w:szCs w:val="24"/>
+          <w:lang w:eastAsia="en-NL"/>
+        </w:rPr>
+      </w:pPr>
+      <w:r>
+        <w:rPr>
+          <w:rFonts w:ascii="Times New Roman" w:hAnsi="Times New Roman" w:cs="Times New Roman"/>
+          <w:color w:val="222222"/>
+          <w:sz w:val="24"/>
+          <w:szCs w:val="24"/>
+          <w:shd w:val="clear" w:color="auto" w:fill="FFFFFF"/>
+          <w:lang w:val="en-GB"/>
+        </w:rPr>
+        <w:t>L</w:t>
+      </w:r>
+      <w:proofErr w:type="spellStart"/>
+      <w:r>
+        <w:rPr>
+          <w:rFonts w:ascii="Times New Roman" w:hAnsi="Times New Roman" w:cs="Times New Roman"/>
+          <w:color w:val="222222"/>
+          <w:sz w:val="24"/>
+          <w:szCs w:val="24"/>
+          <w:shd w:val="clear" w:color="auto" w:fill="FFFFFF"/>
+        </w:rPr>
+        <w:t>ittle</w:t>
+      </w:r>
+      <w:proofErr w:type="spellEnd"/>
+      <w:r>
+        <w:rPr>
+          <w:rFonts w:ascii="Times New Roman" w:hAnsi="Times New Roman" w:cs="Times New Roman"/>
+          <w:color w:val="222222"/>
+          <w:sz w:val="24"/>
+          <w:szCs w:val="24"/>
+          <w:shd w:val="clear" w:color="auto" w:fill="FFFFFF"/>
+          <w:lang w:val="en-GB"/>
+        </w:rPr>
+        <w:t xml:space="preserve"> or no</w:t>
+      </w:r>
+      <w:r>
+        <w:rPr>
+          <w:rFonts w:ascii="Times New Roman" w:hAnsi="Times New Roman" w:cs="Times New Roman"/>
+          <w:color w:val="222222"/>
+          <w:sz w:val="24"/>
+          <w:szCs w:val="24"/>
+          <w:shd w:val="clear" w:color="auto" w:fill="FFFFFF"/>
+        </w:rPr>
+        <w:t xml:space="preserve"> structure</w:t>
+      </w:r>
+      <w:r>
+        <w:rPr>
+          <w:rFonts w:ascii="Times New Roman" w:hAnsi="Times New Roman" w:cs="Times New Roman"/>
+          <w:color w:val="222222"/>
+          <w:sz w:val="24"/>
+          <w:szCs w:val="24"/>
+          <w:shd w:val="clear" w:color="auto" w:fill="FFFFFF"/>
+          <w:lang w:val="en-GB"/>
+        </w:rPr>
+        <w:t xml:space="preserve"> -</w:t>
+      </w:r>
+      <w:r>
+        <w:rPr>
+          <w:rFonts w:ascii="Times New Roman" w:hAnsi="Times New Roman" w:cs="Times New Roman"/>
+          <w:color w:val="222222"/>
+          <w:sz w:val="24"/>
+          <w:szCs w:val="24"/>
+        </w:rPr>
+        <w:t xml:space="preserve"> </w:t>
+      </w:r>
+      <w:r>
+        <w:rPr>
+          <w:rFonts w:ascii="Times New Roman" w:eastAsia="Times New Roman" w:hAnsi="Times New Roman" w:cs="Times New Roman"/>
+          <w:color w:val="222222"/>
+          <w:sz w:val="24"/>
+          <w:szCs w:val="24"/>
+          <w:lang w:eastAsia="en-NL"/>
+        </w:rPr>
+        <w:t>NoSQL databases are either schema-free or have relaxed schemas</w:t>
+      </w:r>
+      <w:r>
+        <w:rPr>
+          <w:rFonts w:ascii="Times New Roman" w:eastAsia="Times New Roman" w:hAnsi="Times New Roman" w:cs="Times New Roman"/>
+          <w:color w:val="222222"/>
+          <w:sz w:val="24"/>
+          <w:szCs w:val="24"/>
+          <w:lang w:val="en-GB" w:eastAsia="en-NL"/>
+        </w:rPr>
+        <w:t>.</w:t>
+      </w:r>
+      <w:r>
+        <w:rPr>
+          <w:rFonts w:ascii="Times New Roman" w:eastAsia="Times New Roman" w:hAnsi="Times New Roman" w:cs="Times New Roman"/>
+          <w:color w:val="222222"/>
+          <w:sz w:val="24"/>
+          <w:szCs w:val="24"/>
+          <w:lang w:eastAsia="en-NL"/>
+        </w:rPr>
+        <w:t>Do not require any sort of definition of the schema of the data</w:t>
+      </w:r>
+    </w:p>
+    <w:p>
+      <w:pPr>
+        <w:pStyle w:val="ListParagraph"/>
+        <w:shd w:val="clear" w:color="auto" w:fill="FFFFFF"/>
+        <w:spacing w:before="100" w:beforeAutospacing="1" w:after="100" w:afterAutospacing="1" w:line="240" w:lineRule="auto"/>
+        <w:ind w:left="792"/>
+        <w:rPr>
+          <w:rFonts w:ascii="Times New Roman" w:eastAsia="Times New Roman" w:hAnsi="Times New Roman" w:cs="Times New Roman"/>
+          <w:color w:val="222222"/>
+          <w:sz w:val="24"/>
+          <w:szCs w:val="24"/>
+          <w:lang w:eastAsia="en-NL"/>
+        </w:rPr>
+      </w:pPr>
+    </w:p>
+    <w:p>
+      <w:pPr>
+        <w:pStyle w:val="NormalWeb"/>
+        <w:numPr>
+          <w:ilvl w:val="0"/>
+          <w:numId w:val="17"/>
+        </w:numPr>
+        <w:shd w:val="clear" w:color="auto" w:fill="FFFFFF"/>
+        <w:spacing w:before="0" w:beforeAutospacing="0"/>
+        <w:rPr>
+          <w:color w:val="222222"/>
+        </w:rPr>
+      </w:pPr>
+      <w:r>
+        <w:rPr>
+          <w:color w:val="222222"/>
+          <w:shd w:val="clear" w:color="auto" w:fill="FFFFFF"/>
+          <w:lang w:val="en-GB"/>
+        </w:rPr>
+        <w:t>S</w:t>
+      </w:r>
+      <w:proofErr w:type="spellStart"/>
+      <w:r>
+        <w:rPr>
+          <w:color w:val="222222"/>
+          <w:shd w:val="clear" w:color="auto" w:fill="FFFFFF"/>
+        </w:rPr>
+        <w:t>calability</w:t>
+      </w:r>
+      <w:proofErr w:type="spellEnd"/>
+      <w:r>
+        <w:rPr>
+          <w:color w:val="222222"/>
+          <w:shd w:val="clear" w:color="auto" w:fill="FFFFFF"/>
+        </w:rPr>
+        <w:t xml:space="preserve"> and flexibility </w:t>
+      </w:r>
+      <w:r>
+        <w:rPr>
+          <w:color w:val="222222"/>
+          <w:shd w:val="clear" w:color="auto" w:fill="FFFFFF"/>
+          <w:lang w:val="en-GB"/>
+        </w:rPr>
+        <w:t xml:space="preserve">- </w:t>
+      </w:r>
+      <w:r>
+        <w:rPr>
+          <w:color w:val="222222"/>
+        </w:rPr>
+        <w:t>The concept of NoSQL databases became popular with Internet giants like Google, Facebook, Amazon, etc. who deal with huge volumes of data. The system response time becomes slow when you use RDBMS for massive volumes of data</w:t>
+      </w:r>
+      <w:r>
+        <w:rPr>
+          <w:color w:val="222222"/>
+          <w:lang w:val="en-GB"/>
+        </w:rPr>
+        <w:t xml:space="preserve">. </w:t>
+      </w:r>
+      <w:r>
+        <w:rPr>
+          <w:color w:val="222222"/>
+        </w:rPr>
+        <w:t>To resolve this problem, we could “scale up” our systems by upgrading our existing hardware. This process is expensive</w:t>
+      </w:r>
+      <w:r>
+        <w:rPr>
+          <w:color w:val="222222"/>
+          <w:lang w:val="en-GB"/>
+        </w:rPr>
+        <w:t>.</w:t>
+      </w:r>
+      <w:r>
+        <w:rPr>
+          <w:color w:val="222222"/>
+          <w:shd w:val="clear" w:color="auto" w:fill="FFFFFF"/>
+        </w:rPr>
+        <w:t>The alternative for this issue is to distribute database load on multiple hosts whenever the load increases. This method is known as “scaling out.”</w:t>
+      </w:r>
+    </w:p>
+    <w:p>
+      <w:pPr>
+        <w:pStyle w:val="NormalWeb"/>
+        <w:shd w:val="clear" w:color="auto" w:fill="FFFFFF"/>
+        <w:spacing w:before="0" w:beforeAutospacing="0" w:after="300" w:afterAutospacing="0"/>
+        <w:ind w:left="792"/>
+        <w:rPr>
+          <w:color w:val="222222"/>
+        </w:rPr>
+      </w:pPr>
+    </w:p>
+    <w:p>
+      <w:pPr>
         <w:spacing w:line="360" w:lineRule="auto"/>
         <w:jc w:val="both"/>
         <w:rPr>
           <w:rFonts w:ascii="Times New Roman" w:hAnsi="Times New Roman" w:cs="Times New Roman"/>
-          <w:b/>
-          <w:bCs/>
-          <w:sz w:val="24"/>
-          <w:szCs w:val="24"/>
-          <w:lang w:val="en-GB"/>
-        </w:rPr>
-      </w:pPr>
-      <w:r>
-        <w:rPr>
-          <w:rFonts w:ascii="Times New Roman" w:hAnsi="Times New Roman" w:cs="Times New Roman"/>
-          <w:b/>
-          <w:bCs/>
-          <w:sz w:val="24"/>
-          <w:szCs w:val="24"/>
-          <w:lang w:val="en-GB"/>
-        </w:rPr>
-        <w:t>Strong Data Protection</w:t>
-      </w:r>
-    </w:p>
-    <w:p>
-      <w:pPr>
-        <w:pStyle w:val="ListParagraph"/>
-        <w:spacing w:line="360" w:lineRule="auto"/>
-        <w:ind w:left="1069"/>
-        <w:jc w:val="both"/>
-        <w:rPr>
-          <w:rFonts w:ascii="Times New Roman" w:hAnsi="Times New Roman" w:cs="Times New Roman"/>
-          <w:sz w:val="24"/>
-          <w:szCs w:val="24"/>
-          <w:lang w:val="en-GB"/>
-        </w:rPr>
-      </w:pPr>
-      <w:r>
-        <w:rPr>
-          <w:rFonts w:ascii="Times New Roman" w:hAnsi="Times New Roman" w:cs="Times New Roman"/>
-          <w:sz w:val="24"/>
-          <w:szCs w:val="24"/>
-          <w:lang w:val="en-GB"/>
-        </w:rPr>
-        <w:t xml:space="preserve">My Application is about Online Shopping, so we saved a lot of personal information </w:t>
-      </w:r>
-      <w:r>
-        <w:rPr>
-          <w:rFonts w:ascii="Times New Roman" w:hAnsi="Times New Roman" w:cs="Times New Roman"/>
-          <w:sz w:val="24"/>
-          <w:szCs w:val="24"/>
-          <w:lang w:val="en-GB"/>
-        </w:rPr>
-        <w:t xml:space="preserve">about our clients, our employees. </w:t>
-      </w:r>
-      <w:r>
-        <w:rPr>
-          <w:rFonts w:ascii="Times New Roman" w:hAnsi="Times New Roman" w:cs="Times New Roman"/>
-          <w:sz w:val="24"/>
-          <w:szCs w:val="24"/>
-          <w:lang w:val="en-GB"/>
-        </w:rPr>
-        <w:t>The database really have to be secure, otherwise all the personal information will be leak easily.</w:t>
-      </w:r>
-    </w:p>
-    <w:p>
-      <w:pPr>
-        <w:pStyle w:val="ListParagraph"/>
-        <w:numPr>
-          <w:ilvl w:val="0"/>
-          <w:numId w:val="14"/>
-        </w:numPr>
-        <w:spacing w:line="360" w:lineRule="auto"/>
-        <w:jc w:val="both"/>
-        <w:rPr>
-          <w:rFonts w:ascii="Times New Roman" w:hAnsi="Times New Roman" w:cs="Times New Roman"/>
-          <w:b/>
-          <w:bCs/>
-          <w:sz w:val="24"/>
-          <w:szCs w:val="24"/>
-          <w:lang w:val="en-GB"/>
-        </w:rPr>
-      </w:pPr>
-      <w:r>
-        <w:rPr>
-          <w:rFonts w:ascii="Times New Roman" w:hAnsi="Times New Roman" w:cs="Times New Roman"/>
-          <w:b/>
-          <w:bCs/>
-          <w:sz w:val="24"/>
-          <w:szCs w:val="24"/>
-          <w:lang w:val="en-GB"/>
-        </w:rPr>
-        <w:t>High Performance</w:t>
-      </w:r>
-    </w:p>
-    <w:p>
-      <w:pPr>
-        <w:pStyle w:val="ListParagraph"/>
-        <w:spacing w:line="360" w:lineRule="auto"/>
-        <w:ind w:left="1069"/>
-        <w:jc w:val="both"/>
-        <w:rPr>
-          <w:rFonts w:ascii="Times New Roman" w:hAnsi="Times New Roman" w:cs="Times New Roman"/>
-          <w:sz w:val="24"/>
-          <w:szCs w:val="24"/>
-          <w:lang w:val="en-GB"/>
-        </w:rPr>
-      </w:pPr>
-      <w:r>
-        <w:rPr>
-          <w:rFonts w:ascii="Times New Roman" w:hAnsi="Times New Roman" w:cs="Times New Roman"/>
-          <w:sz w:val="24"/>
-          <w:szCs w:val="24"/>
-          <w:lang w:val="en-GB"/>
-        </w:rPr>
-        <w:t xml:space="preserve">Based on what I explain </w:t>
-      </w:r>
-      <w:r>
-        <w:rPr>
-          <w:rFonts w:ascii="Times New Roman" w:hAnsi="Times New Roman" w:cs="Times New Roman"/>
-          <w:sz w:val="24"/>
-          <w:szCs w:val="24"/>
-          <w:lang w:val="en-GB"/>
-        </w:rPr>
-        <w:t>above,</w:t>
-      </w:r>
-      <w:r>
-        <w:rPr>
-          <w:rFonts w:ascii="Times New Roman" w:hAnsi="Times New Roman" w:cs="Times New Roman"/>
-          <w:sz w:val="24"/>
-          <w:szCs w:val="24"/>
-          <w:lang w:val="en-GB"/>
-        </w:rPr>
-        <w:t xml:space="preserve"> MySQL </w:t>
-      </w:r>
-      <w:r>
-        <w:rPr>
-          <w:rFonts w:ascii="Times New Roman" w:hAnsi="Times New Roman" w:cs="Times New Roman"/>
-          <w:sz w:val="24"/>
-          <w:szCs w:val="24"/>
-          <w:lang w:val="en-GB"/>
-        </w:rPr>
-        <w:t>can reach</w:t>
-      </w:r>
-      <w:r>
-        <w:rPr>
-          <w:rFonts w:ascii="Times New Roman" w:hAnsi="Times New Roman" w:cs="Times New Roman"/>
-          <w:sz w:val="24"/>
-          <w:szCs w:val="24"/>
-          <w:lang w:val="en-GB"/>
-        </w:rPr>
-        <w:t xml:space="preserve"> the most demanding performance expectations of any system</w:t>
-      </w:r>
-      <w:r>
-        <w:rPr>
-          <w:rFonts w:ascii="Times New Roman" w:hAnsi="Times New Roman" w:cs="Times New Roman"/>
-          <w:sz w:val="24"/>
-          <w:szCs w:val="24"/>
-          <w:lang w:val="en-GB"/>
-        </w:rPr>
-        <w:t>.</w:t>
-      </w:r>
-    </w:p>
-    <w:p>
-      <w:pPr>
-        <w:pStyle w:val="ListParagraph"/>
-        <w:numPr>
-          <w:ilvl w:val="0"/>
-          <w:numId w:val="14"/>
-        </w:numPr>
-        <w:spacing w:line="360" w:lineRule="auto"/>
-        <w:jc w:val="both"/>
-        <w:rPr>
-          <w:rFonts w:ascii="Times New Roman" w:hAnsi="Times New Roman" w:cs="Times New Roman"/>
-          <w:b/>
-          <w:bCs/>
-          <w:sz w:val="24"/>
-          <w:szCs w:val="24"/>
-          <w:lang w:val="en-GB"/>
-        </w:rPr>
-      </w:pPr>
-      <w:r>
-        <w:rPr>
-          <w:rFonts w:ascii="Times New Roman" w:hAnsi="Times New Roman" w:cs="Times New Roman"/>
-          <w:sz w:val="24"/>
-          <w:szCs w:val="24"/>
-          <w:lang w:val="en-GB"/>
-        </w:rPr>
-        <w:t xml:space="preserve"> </w:t>
-      </w:r>
-      <w:r>
-        <w:rPr>
-          <w:rFonts w:ascii="Times New Roman" w:hAnsi="Times New Roman" w:cs="Times New Roman"/>
-          <w:b/>
-          <w:bCs/>
-          <w:sz w:val="24"/>
-          <w:szCs w:val="24"/>
-          <w:lang w:val="en-GB"/>
-        </w:rPr>
-        <w:t>Managem</w:t>
-      </w:r>
-      <w:r>
-        <w:rPr>
-          <w:rFonts w:ascii="Times New Roman" w:hAnsi="Times New Roman" w:cs="Times New Roman"/>
-          <w:b/>
-          <w:bCs/>
-          <w:sz w:val="24"/>
-          <w:szCs w:val="24"/>
-          <w:lang w:val="en-GB"/>
-        </w:rPr>
-        <w:t>ent Ease</w:t>
-      </w:r>
-    </w:p>
-    <w:p>
-      <w:pPr>
-        <w:pStyle w:val="ListParagraph"/>
-        <w:spacing w:line="360" w:lineRule="auto"/>
-        <w:ind w:left="1069"/>
-        <w:jc w:val="both"/>
-        <w:rPr>
-          <w:rFonts w:ascii="Times New Roman" w:hAnsi="Times New Roman" w:cs="Times New Roman"/>
-          <w:sz w:val="24"/>
-          <w:szCs w:val="24"/>
-          <w:lang w:val="en-GB"/>
-        </w:rPr>
-      </w:pPr>
-      <w:r>
-        <w:rPr>
-          <w:rFonts w:ascii="Times New Roman" w:hAnsi="Times New Roman" w:cs="Times New Roman"/>
-          <w:sz w:val="24"/>
-          <w:szCs w:val="24"/>
-          <w:lang w:val="en-GB"/>
-        </w:rPr>
-        <w:t xml:space="preserve">MySQL </w:t>
-      </w:r>
-      <w:r>
-        <w:rPr>
-          <w:rFonts w:ascii="Times New Roman" w:hAnsi="Times New Roman" w:cs="Times New Roman"/>
-          <w:sz w:val="24"/>
-          <w:szCs w:val="24"/>
-          <w:lang w:val="en-GB"/>
-        </w:rPr>
-        <w:t xml:space="preserve">is really easy to manage, </w:t>
-      </w:r>
-      <w:r>
-        <w:rPr>
-          <w:rFonts w:ascii="Times New Roman" w:hAnsi="Times New Roman" w:cs="Times New Roman"/>
-          <w:sz w:val="24"/>
-          <w:szCs w:val="24"/>
-          <w:lang w:val="en-GB"/>
-        </w:rPr>
-        <w:t>they also have tools for manage the database. But for other reason I already know</w:t>
-      </w:r>
-      <w:r>
-        <w:rPr>
-          <w:rFonts w:ascii="Times New Roman" w:hAnsi="Times New Roman" w:cs="Times New Roman"/>
-          <w:sz w:val="24"/>
-          <w:szCs w:val="24"/>
-          <w:lang w:val="en-GB"/>
-        </w:rPr>
-        <w:t xml:space="preserve"> MySQL </w:t>
-      </w:r>
-      <w:r>
-        <w:rPr>
-          <w:rFonts w:ascii="Times New Roman" w:hAnsi="Times New Roman" w:cs="Times New Roman"/>
-          <w:sz w:val="24"/>
-          <w:szCs w:val="24"/>
-          <w:lang w:val="en-GB"/>
-        </w:rPr>
-        <w:t>better than other database</w:t>
-      </w:r>
+          <w:sz w:val="24"/>
+          <w:szCs w:val="24"/>
+          <w:lang w:val="en-GB"/>
+        </w:rPr>
+      </w:pPr>
     </w:p>
     <w:p>
       <w:pPr>
@@ -2596,7 +3295,7 @@
           <w:lang w:val="en-GB"/>
         </w:rPr>
       </w:pPr>
-      <w:bookmarkStart w:id="4" w:name="_Toc88833572"/>
+      <w:bookmarkStart w:id="5" w:name="_Toc93087780"/>
       <w:r>
         <w:rPr>
           <w:lang w:val="en-GB"/>
@@ -2604,7 +3303,7 @@
         <w:lastRenderedPageBreak/>
         <w:t>Conclusions</w:t>
       </w:r>
-      <w:bookmarkEnd w:id="4"/>
+      <w:bookmarkEnd w:id="5"/>
       <w:r>
         <w:rPr>
           <w:lang w:val="en-GB"/>
@@ -2631,137 +3330,74 @@
           <w:szCs w:val="24"/>
           <w:lang w:val="en-GB"/>
         </w:rPr>
-        <w:t xml:space="preserve">I’m going to use MySQL for </w:t>
-      </w:r>
-      <w:r>
-        <w:rPr>
-          <w:rFonts w:ascii="Times New Roman" w:hAnsi="Times New Roman" w:cs="Times New Roman"/>
-          <w:sz w:val="24"/>
-          <w:szCs w:val="24"/>
-          <w:lang w:val="en-GB"/>
-        </w:rPr>
-        <w:t>my Online Web Shopping</w:t>
-      </w:r>
-      <w:r>
-        <w:rPr>
-          <w:rFonts w:ascii="Times New Roman" w:hAnsi="Times New Roman" w:cs="Times New Roman"/>
-          <w:sz w:val="24"/>
-          <w:szCs w:val="24"/>
-          <w:lang w:val="en-GB"/>
-        </w:rPr>
-        <w:t xml:space="preserve"> because </w:t>
-      </w:r>
-      <w:r>
-        <w:rPr>
-          <w:rFonts w:ascii="Times New Roman" w:hAnsi="Times New Roman" w:cs="Times New Roman"/>
-          <w:sz w:val="24"/>
-          <w:szCs w:val="24"/>
-          <w:lang w:val="en-GB"/>
-        </w:rPr>
-        <w:t xml:space="preserve">MySQL is really fit with my Online Web Shopping. MySQL have </w:t>
-      </w:r>
-      <w:r>
-        <w:rPr>
-          <w:rFonts w:ascii="Times New Roman" w:hAnsi="Times New Roman" w:cs="Times New Roman"/>
-          <w:sz w:val="24"/>
-          <w:szCs w:val="24"/>
-          <w:lang w:val="en-GB"/>
-        </w:rPr>
-        <w:t>everything</w:t>
-      </w:r>
-      <w:r>
-        <w:rPr>
-          <w:rFonts w:ascii="Times New Roman" w:hAnsi="Times New Roman" w:cs="Times New Roman"/>
-          <w:sz w:val="24"/>
-          <w:szCs w:val="24"/>
-          <w:lang w:val="en-GB"/>
-        </w:rPr>
-        <w:t xml:space="preserve"> that </w:t>
-      </w:r>
-      <w:r>
-        <w:rPr>
-          <w:rFonts w:ascii="Times New Roman" w:hAnsi="Times New Roman" w:cs="Times New Roman"/>
-          <w:sz w:val="24"/>
-          <w:szCs w:val="24"/>
-          <w:lang w:val="en-GB"/>
-        </w:rPr>
-        <w:t>my Online Web Shopping need.</w:t>
-      </w:r>
-    </w:p>
-    <w:p>
-      <w:pPr>
-        <w:spacing w:line="360" w:lineRule="auto"/>
-        <w:ind w:left="432"/>
-        <w:jc w:val="both"/>
-        <w:rPr>
-          <w:rFonts w:ascii="Times New Roman" w:hAnsi="Times New Roman" w:cs="Times New Roman"/>
-          <w:sz w:val="24"/>
-          <w:szCs w:val="24"/>
-          <w:lang w:val="en-GB"/>
-        </w:rPr>
-      </w:pPr>
-      <w:r>
-        <w:rPr>
-          <w:rFonts w:ascii="Times New Roman" w:hAnsi="Times New Roman" w:cs="Times New Roman"/>
-          <w:sz w:val="24"/>
-          <w:szCs w:val="24"/>
-          <w:lang w:val="en-GB"/>
-        </w:rPr>
-        <w:t>Based on my research</w:t>
-      </w:r>
-      <w:r>
-        <w:rPr>
-          <w:rFonts w:ascii="Times New Roman" w:hAnsi="Times New Roman" w:cs="Times New Roman"/>
-          <w:sz w:val="24"/>
-          <w:szCs w:val="24"/>
-          <w:lang w:val="en-GB"/>
-        </w:rPr>
-        <w:t>, it says that MySQL is one of the common database that have been use</w:t>
-      </w:r>
-      <w:r>
-        <w:rPr>
-          <w:rFonts w:ascii="Times New Roman" w:hAnsi="Times New Roman" w:cs="Times New Roman"/>
-          <w:sz w:val="24"/>
-          <w:szCs w:val="24"/>
-          <w:lang w:val="en-GB"/>
-        </w:rPr>
-        <w:t xml:space="preserve"> by the programmers</w:t>
-      </w:r>
-      <w:r>
-        <w:rPr>
-          <w:rFonts w:ascii="Times New Roman" w:hAnsi="Times New Roman" w:cs="Times New Roman"/>
-          <w:sz w:val="24"/>
-          <w:szCs w:val="24"/>
-          <w:lang w:val="en-GB"/>
-        </w:rPr>
-        <w:t xml:space="preserve"> for </w:t>
-      </w:r>
-      <w:r>
-        <w:rPr>
-          <w:rFonts w:ascii="Times New Roman" w:hAnsi="Times New Roman" w:cs="Times New Roman"/>
-          <w:sz w:val="24"/>
-          <w:szCs w:val="24"/>
-          <w:lang w:val="en-GB"/>
-        </w:rPr>
-        <w:t xml:space="preserve">more than 12 months, so it’s </w:t>
-      </w:r>
-      <w:r>
-        <w:rPr>
-          <w:rFonts w:ascii="Times New Roman" w:hAnsi="Times New Roman" w:cs="Times New Roman"/>
-          <w:sz w:val="24"/>
-          <w:szCs w:val="24"/>
-          <w:lang w:val="en-GB"/>
-        </w:rPr>
-        <w:t xml:space="preserve">even give me </w:t>
-      </w:r>
-      <w:r>
-        <w:rPr>
-          <w:rFonts w:ascii="Times New Roman" w:hAnsi="Times New Roman" w:cs="Times New Roman"/>
-          <w:sz w:val="24"/>
-          <w:szCs w:val="24"/>
-          <w:lang w:val="en-GB"/>
-        </w:rPr>
-        <w:t>more confident to use MySQL.</w:t>
+        <w:t xml:space="preserve">In conclusion both relational and non-relational offer their </w:t>
+      </w:r>
+      <w:proofErr w:type="spellStart"/>
+      <w:r>
+        <w:rPr>
+          <w:rFonts w:ascii="Times New Roman" w:hAnsi="Times New Roman" w:cs="Times New Roman"/>
+          <w:sz w:val="24"/>
+          <w:szCs w:val="24"/>
+          <w:lang w:val="en-GB"/>
+        </w:rPr>
+        <w:t>advanteages</w:t>
+      </w:r>
+      <w:proofErr w:type="spellEnd"/>
+      <w:r>
+        <w:rPr>
+          <w:rFonts w:ascii="Times New Roman" w:hAnsi="Times New Roman" w:cs="Times New Roman"/>
+          <w:sz w:val="24"/>
+          <w:szCs w:val="24"/>
+          <w:lang w:val="en-GB"/>
+        </w:rPr>
+        <w:t xml:space="preserve"> and </w:t>
+      </w:r>
+      <w:proofErr w:type="spellStart"/>
+      <w:r>
+        <w:rPr>
+          <w:rFonts w:ascii="Times New Roman" w:hAnsi="Times New Roman" w:cs="Times New Roman"/>
+          <w:sz w:val="24"/>
+          <w:szCs w:val="24"/>
+          <w:lang w:val="en-GB"/>
+        </w:rPr>
+        <w:t>disadvanteages</w:t>
+      </w:r>
+      <w:proofErr w:type="spellEnd"/>
+      <w:r>
+        <w:rPr>
+          <w:rFonts w:ascii="Times New Roman" w:hAnsi="Times New Roman" w:cs="Times New Roman"/>
+          <w:sz w:val="24"/>
+          <w:szCs w:val="24"/>
+          <w:lang w:val="en-GB"/>
+        </w:rPr>
+        <w:t xml:space="preserve">. If you want : elimination of redundancy, complex relationship between </w:t>
+      </w:r>
+      <w:r>
+        <w:rPr>
+          <w:rFonts w:ascii="Times New Roman" w:hAnsi="Times New Roman" w:cs="Times New Roman"/>
+          <w:sz w:val="24"/>
+          <w:szCs w:val="24"/>
+          <w:lang w:val="en-GB"/>
+        </w:rPr>
+        <w:t xml:space="preserve">and consistency, use </w:t>
+      </w:r>
+      <w:r>
+        <w:rPr>
+          <w:rFonts w:ascii="Times New Roman" w:hAnsi="Times New Roman" w:cs="Times New Roman"/>
+          <w:sz w:val="24"/>
+          <w:szCs w:val="24"/>
+          <w:lang w:val="en-GB"/>
+        </w:rPr>
+        <w:t xml:space="preserve">data </w:t>
+      </w:r>
+      <w:r>
+        <w:rPr>
+          <w:rFonts w:ascii="Times New Roman" w:hAnsi="Times New Roman" w:cs="Times New Roman"/>
+          <w:sz w:val="24"/>
+          <w:szCs w:val="24"/>
+          <w:lang w:val="en-GB"/>
+        </w:rPr>
+        <w:t>use relational database. If you want : fast writing speed , large and complex data  use non-relational database. For my personal web shopping project, storing my data and the relations between it (e.g., User / Order / Item) a relational database is more suited for my goals and needs.</w:t>
       </w:r>
     </w:p>
     <w:p>
@@ -2790,7 +3426,7 @@
           <w:lang w:val="en-GB"/>
         </w:rPr>
       </w:pPr>
-      <w:bookmarkStart w:id="5" w:name="_Toc88833573"/>
+      <w:bookmarkStart w:id="6" w:name="_Toc93087781"/>
       <w:r>
         <w:rPr>
           <w:lang w:val="en-GB"/>
@@ -2798,129 +3434,665 @@
         <w:lastRenderedPageBreak/>
         <w:t>References</w:t>
       </w:r>
-      <w:bookmarkEnd w:id="5"/>
-    </w:p>
-    <w:p>
-      <w:pPr>
-        <w:rPr>
-          <w:lang w:val="en-GB"/>
-        </w:rPr>
-      </w:pPr>
-    </w:p>
-    <w:p>
-      <w:pPr>
-        <w:jc w:val="both"/>
-        <w:rPr>
-          <w:rFonts w:ascii="Times New Roman" w:hAnsi="Times New Roman" w:cs="Times New Roman"/>
-          <w:sz w:val="24"/>
-          <w:szCs w:val="24"/>
-        </w:rPr>
-      </w:pPr>
-      <w:r>
-        <w:rPr>
-          <w:rFonts w:ascii="Times New Roman" w:hAnsi="Times New Roman" w:cs="Times New Roman"/>
+      <w:bookmarkEnd w:id="6"/>
+    </w:p>
+    <w:p>
+      <w:pPr>
+        <w:spacing w:after="0" w:line="480" w:lineRule="auto"/>
+        <w:ind w:left="720" w:hanging="720"/>
+        <w:rPr>
+          <w:rFonts w:ascii="Times New Roman" w:eastAsia="Times New Roman" w:hAnsi="Times New Roman" w:cs="Times New Roman"/>
+          <w:sz w:val="24"/>
+          <w:szCs w:val="24"/>
+          <w:lang w:eastAsia="en-NL"/>
+        </w:rPr>
+      </w:pPr>
+      <w:r>
+        <w:rPr>
+          <w:rFonts w:ascii="Times New Roman" w:eastAsia="Times New Roman" w:hAnsi="Times New Roman" w:cs="Times New Roman"/>
           <w:i/>
           <w:iCs/>
           <w:sz w:val="24"/>
           <w:szCs w:val="24"/>
-        </w:rPr>
-        <w:t>Top Reasons to Use MySQL</w:t>
-      </w:r>
-      <w:r>
-        <w:rPr>
-          <w:rFonts w:ascii="Times New Roman" w:hAnsi="Times New Roman" w:cs="Times New Roman"/>
-          <w:sz w:val="24"/>
-          <w:szCs w:val="24"/>
-        </w:rPr>
-        <w:t xml:space="preserve">. (n.d.). DB Quest. Retrieved November 26, 2021, from </w:t>
-      </w:r>
-      <w:hyperlink r:id="rId13" w:history="1">
-        <w:r>
-          <w:rPr>
-            <w:rStyle w:val="Hyperlink"/>
-            <w:rFonts w:ascii="Times New Roman" w:hAnsi="Times New Roman" w:cs="Times New Roman"/>
-            <w:sz w:val="24"/>
-            <w:szCs w:val="24"/>
-          </w:rPr>
-          <w:t>http://www.databasequest.com/index.php/product-service/mysql-dbquest</w:t>
-        </w:r>
-      </w:hyperlink>
-    </w:p>
-    <w:p>
-      <w:pPr>
-        <w:jc w:val="both"/>
-        <w:rPr>
-          <w:rFonts w:ascii="Times New Roman" w:hAnsi="Times New Roman" w:cs="Times New Roman"/>
-          <w:sz w:val="24"/>
-          <w:szCs w:val="24"/>
-        </w:rPr>
-      </w:pPr>
-    </w:p>
-    <w:p>
-      <w:pPr>
-        <w:jc w:val="both"/>
-        <w:rPr>
-          <w:rFonts w:ascii="Times New Roman" w:hAnsi="Times New Roman" w:cs="Times New Roman"/>
-          <w:sz w:val="24"/>
-          <w:szCs w:val="24"/>
-        </w:rPr>
-      </w:pPr>
-      <w:r>
-        <w:rPr>
-          <w:rFonts w:ascii="Times New Roman" w:hAnsi="Times New Roman" w:cs="Times New Roman"/>
-          <w:sz w:val="24"/>
-          <w:szCs w:val="24"/>
-        </w:rPr>
-        <w:t xml:space="preserve">Hurley, J. H. (2021, June 3). </w:t>
-      </w:r>
-      <w:r>
-        <w:rPr>
-          <w:rFonts w:ascii="Times New Roman" w:hAnsi="Times New Roman" w:cs="Times New Roman"/>
-          <w:i/>
-          <w:iCs/>
-          <w:sz w:val="24"/>
-          <w:szCs w:val="24"/>
-        </w:rPr>
-        <w:t>The Pros and Cons of MySQL</w:t>
-      </w:r>
-      <w:r>
-        <w:rPr>
-          <w:rFonts w:ascii="Times New Roman" w:hAnsi="Times New Roman" w:cs="Times New Roman"/>
-          <w:sz w:val="24"/>
-          <w:szCs w:val="24"/>
-        </w:rPr>
-        <w:t xml:space="preserve">. SMARTFILE. Retrieved November 26, 2021, from </w:t>
+          <w:lang w:eastAsia="en-NL"/>
+        </w:rPr>
+        <w:t>Which databases have you used in the last 12 months?</w:t>
+      </w:r>
+      <w:r>
+        <w:rPr>
+          <w:rFonts w:ascii="Times New Roman" w:eastAsia="Times New Roman" w:hAnsi="Times New Roman" w:cs="Times New Roman"/>
+          <w:sz w:val="24"/>
+          <w:szCs w:val="24"/>
+          <w:lang w:eastAsia="en-NL"/>
+        </w:rPr>
+        <w:t xml:space="preserve"> (n.d.). JET BRAINS. Retrieved</w:t>
+      </w:r>
+    </w:p>
+    <w:p>
+      <w:pPr>
+        <w:pBdr>
+          <w:bottom w:val="single" w:sz="12" w:space="1" w:color="auto"/>
+        </w:pBdr>
+        <w:spacing w:after="0" w:line="480" w:lineRule="auto"/>
+        <w:ind w:left="720" w:hanging="720"/>
+        <w:rPr>
+          <w:rFonts w:ascii="Times New Roman" w:eastAsia="Times New Roman" w:hAnsi="Times New Roman" w:cs="Times New Roman"/>
+          <w:sz w:val="24"/>
+          <w:szCs w:val="24"/>
+          <w:lang w:eastAsia="en-NL"/>
+        </w:rPr>
+      </w:pPr>
+      <w:r>
+        <w:rPr>
+          <w:rFonts w:ascii="Times New Roman" w:eastAsia="Times New Roman" w:hAnsi="Times New Roman" w:cs="Times New Roman"/>
+          <w:sz w:val="24"/>
+          <w:szCs w:val="24"/>
+          <w:lang w:eastAsia="en-NL"/>
+        </w:rPr>
+        <w:t xml:space="preserve">January 13, 2022, from </w:t>
       </w:r>
       <w:hyperlink r:id="rId14" w:history="1">
         <w:r>
           <w:rPr>
             <w:rStyle w:val="Hyperlink"/>
-            <w:rFonts w:ascii="Times New Roman" w:hAnsi="Times New Roman" w:cs="Times New Roman"/>
+            <w:rFonts w:ascii="Times New Roman" w:eastAsia="Times New Roman" w:hAnsi="Times New Roman" w:cs="Times New Roman"/>
             <w:sz w:val="24"/>
             <w:szCs w:val="24"/>
+            <w:lang w:eastAsia="en-NL"/>
           </w:rPr>
-          <w:t>https://www.smartfile.com/blog/the-pros-and-cons-of-mysql/</w:t>
+          <w:t>https://www.jetbrains.com/lp/devecosystem-2020/databases/</w:t>
         </w:r>
       </w:hyperlink>
     </w:p>
     <w:p>
       <w:pPr>
-        <w:jc w:val="both"/>
-        <w:rPr>
-          <w:rFonts w:ascii="Times New Roman" w:hAnsi="Times New Roman" w:cs="Times New Roman"/>
-          <w:sz w:val="24"/>
-          <w:szCs w:val="24"/>
-        </w:rPr>
-      </w:pPr>
-    </w:p>
-    <w:p>
-      <w:pPr>
-        <w:jc w:val="both"/>
-        <w:rPr>
-          <w:rFonts w:ascii="Times New Roman" w:hAnsi="Times New Roman" w:cs="Times New Roman"/>
-          <w:sz w:val="24"/>
-          <w:szCs w:val="24"/>
-          <w:lang w:val="en-GB"/>
+        <w:spacing w:after="0" w:line="480" w:lineRule="auto"/>
+        <w:rPr>
+          <w:rFonts w:ascii="Times New Roman" w:eastAsia="Times New Roman" w:hAnsi="Times New Roman" w:cs="Times New Roman"/>
+          <w:sz w:val="24"/>
+          <w:szCs w:val="24"/>
+          <w:lang w:val="en-GB" w:eastAsia="en-NL"/>
+        </w:rPr>
+      </w:pPr>
+    </w:p>
+    <w:p>
+      <w:pPr>
+        <w:pStyle w:val="NormalWeb"/>
+        <w:spacing w:before="0" w:beforeAutospacing="0" w:after="0" w:afterAutospacing="0" w:line="480" w:lineRule="auto"/>
+        <w:ind w:left="720" w:hanging="720"/>
+      </w:pPr>
+      <w:proofErr w:type="spellStart"/>
+      <w:r>
+        <w:t>Domareski</w:t>
+      </w:r>
+      <w:proofErr w:type="spellEnd"/>
+      <w:r>
+        <w:t xml:space="preserve">, H. (2020, August 27). </w:t>
+      </w:r>
+      <w:r>
+        <w:rPr>
+          <w:i/>
+          <w:iCs/>
+        </w:rPr>
+        <w:t>ACID Properties</w:t>
+      </w:r>
+      <w:r>
+        <w:t>. Medium. Retrieved January 13, 2022,</w:t>
+      </w:r>
+    </w:p>
+    <w:p>
+      <w:pPr>
+        <w:pStyle w:val="NormalWeb"/>
+        <w:pBdr>
+          <w:bottom w:val="single" w:sz="12" w:space="1" w:color="auto"/>
+        </w:pBdr>
+        <w:spacing w:before="0" w:beforeAutospacing="0" w:after="0" w:afterAutospacing="0" w:line="480" w:lineRule="auto"/>
+        <w:ind w:left="720" w:hanging="720"/>
+      </w:pPr>
+      <w:r>
+        <w:t xml:space="preserve">from </w:t>
+      </w:r>
+      <w:hyperlink r:id="rId15" w:history="1">
+        <w:r>
+          <w:rPr>
+            <w:rStyle w:val="Hyperlink"/>
+          </w:rPr>
+          <w:t>https://henriquesd.medium.com/acid-properties-43e146b21e0d</w:t>
+        </w:r>
+      </w:hyperlink>
+    </w:p>
+    <w:p>
+      <w:pPr>
+        <w:pStyle w:val="NormalWeb"/>
+        <w:spacing w:before="0" w:beforeAutospacing="0" w:after="0" w:afterAutospacing="0" w:line="480" w:lineRule="auto"/>
+        <w:ind w:left="720" w:hanging="720"/>
+        <w:rPr>
+          <w:lang w:val="en-GB"/>
+        </w:rPr>
+      </w:pPr>
+    </w:p>
+    <w:p>
+      <w:pPr>
+        <w:pStyle w:val="NormalWeb"/>
+        <w:spacing w:before="0" w:beforeAutospacing="0" w:after="0" w:afterAutospacing="0" w:line="480" w:lineRule="auto"/>
+        <w:ind w:left="720" w:hanging="720"/>
+      </w:pPr>
+      <w:r>
+        <w:rPr>
+          <w:i/>
+          <w:iCs/>
+        </w:rPr>
+        <w:t>SQL Vs NoSQL Exact Differences And Know When To Use NoSQL And SQL</w:t>
+      </w:r>
+      <w:r>
+        <w:t xml:space="preserve">. (2022, January </w:t>
+      </w:r>
+    </w:p>
+    <w:p>
+      <w:pPr>
+        <w:pStyle w:val="NormalWeb"/>
+        <w:spacing w:before="0" w:beforeAutospacing="0" w:after="0" w:afterAutospacing="0" w:line="480" w:lineRule="auto"/>
+        <w:ind w:left="720" w:hanging="720"/>
+        <w:rPr>
+          <w:lang w:val="en-GB"/>
+        </w:rPr>
+      </w:pPr>
+      <w:r>
+        <w:t xml:space="preserve">5). </w:t>
+      </w:r>
+      <w:proofErr w:type="spellStart"/>
+      <w:r>
+        <w:t>SoftwareTestingHelp</w:t>
+      </w:r>
+      <w:proofErr w:type="spellEnd"/>
+      <w:r>
+        <w:t>. Retrieved January 13, 2022, from</w:t>
+      </w:r>
+    </w:p>
+    <w:p>
+      <w:pPr>
+        <w:pStyle w:val="NormalWeb"/>
+        <w:pBdr>
+          <w:bottom w:val="single" w:sz="12" w:space="1" w:color="auto"/>
+        </w:pBdr>
+        <w:spacing w:before="0" w:beforeAutospacing="0" w:after="0" w:afterAutospacing="0" w:line="480" w:lineRule="auto"/>
+        <w:ind w:left="720" w:hanging="720"/>
+      </w:pPr>
+      <w:hyperlink r:id="rId16" w:history="1">
+        <w:r>
+          <w:rPr>
+            <w:rStyle w:val="Hyperlink"/>
+          </w:rPr>
+          <w:t>https://www.softwaretestinghelp.com/sql-vs-nosql/</w:t>
+        </w:r>
+      </w:hyperlink>
+    </w:p>
+    <w:p>
+      <w:pPr>
+        <w:pStyle w:val="NormalWeb"/>
+        <w:spacing w:before="0" w:beforeAutospacing="0" w:after="0" w:afterAutospacing="0" w:line="480" w:lineRule="auto"/>
+        <w:ind w:left="720" w:hanging="720"/>
+        <w:rPr>
+          <w:lang w:val="en-GB"/>
+        </w:rPr>
+      </w:pPr>
+    </w:p>
+    <w:p>
+      <w:pPr>
+        <w:pStyle w:val="NormalWeb"/>
+        <w:spacing w:before="0" w:beforeAutospacing="0" w:after="0" w:afterAutospacing="0" w:line="480" w:lineRule="auto"/>
+        <w:ind w:left="720" w:hanging="720"/>
+      </w:pPr>
+      <w:r>
+        <w:rPr>
+          <w:i/>
+          <w:iCs/>
+        </w:rPr>
+        <w:t>Brewer’s CAP Theorem</w:t>
+      </w:r>
+      <w:r>
+        <w:t xml:space="preserve">. (2021, March 5). </w:t>
+      </w:r>
+      <w:proofErr w:type="spellStart"/>
+      <w:r>
+        <w:t>Baledug</w:t>
+      </w:r>
+      <w:proofErr w:type="spellEnd"/>
+      <w:r>
+        <w:t>. Retrieved January 13, 2022, from</w:t>
+      </w:r>
+    </w:p>
+    <w:p>
+      <w:pPr>
+        <w:pStyle w:val="NormalWeb"/>
+        <w:pBdr>
+          <w:bottom w:val="single" w:sz="12" w:space="1" w:color="auto"/>
+        </w:pBdr>
+        <w:spacing w:before="0" w:beforeAutospacing="0" w:after="0" w:afterAutospacing="0" w:line="480" w:lineRule="auto"/>
+        <w:ind w:left="720" w:hanging="720"/>
+      </w:pPr>
+      <w:hyperlink r:id="rId17" w:history="1">
+        <w:r>
+          <w:rPr>
+            <w:rStyle w:val="Hyperlink"/>
+          </w:rPr>
+          <w:t>https://www.baeldung.com/cs/brewers-cap-theorem</w:t>
+        </w:r>
+      </w:hyperlink>
+    </w:p>
+    <w:p>
+      <w:pPr>
+        <w:pStyle w:val="NormalWeb"/>
+        <w:spacing w:before="0" w:beforeAutospacing="0" w:after="0" w:afterAutospacing="0" w:line="480" w:lineRule="auto"/>
+        <w:ind w:left="720" w:hanging="720"/>
+      </w:pPr>
+    </w:p>
+    <w:p>
+      <w:pPr>
+        <w:pStyle w:val="NormalWeb"/>
+        <w:spacing w:before="0" w:beforeAutospacing="0" w:after="0" w:afterAutospacing="0" w:line="480" w:lineRule="auto"/>
+        <w:ind w:left="720" w:hanging="720"/>
+        <w:rPr>
+          <w:lang w:val="en-GB"/>
+        </w:rPr>
+      </w:pPr>
+      <w:proofErr w:type="spellStart"/>
+      <w:r>
+        <w:t>Pattionson</w:t>
+      </w:r>
+      <w:proofErr w:type="spellEnd"/>
+      <w:r>
+        <w:t xml:space="preserve">, T. (2021, August 13). </w:t>
+      </w:r>
+      <w:r>
+        <w:rPr>
+          <w:i/>
+          <w:iCs/>
+        </w:rPr>
+        <w:t>Relational vs. non-relational databases</w:t>
+      </w:r>
+      <w:r>
+        <w:t>. PLURALSIGHT.</w:t>
+      </w:r>
+    </w:p>
+    <w:p>
+      <w:pPr>
+        <w:pStyle w:val="NormalWeb"/>
+        <w:spacing w:before="0" w:beforeAutospacing="0" w:after="0" w:afterAutospacing="0" w:line="480" w:lineRule="auto"/>
+        <w:ind w:left="720" w:hanging="720"/>
+      </w:pPr>
+      <w:r>
+        <w:t>Retrieved January 13, 2022, from</w:t>
+      </w:r>
+    </w:p>
+    <w:p>
+      <w:pPr>
+        <w:pStyle w:val="NormalWeb"/>
+        <w:pBdr>
+          <w:bottom w:val="single" w:sz="12" w:space="1" w:color="auto"/>
+        </w:pBdr>
+        <w:spacing w:before="0" w:beforeAutospacing="0" w:after="0" w:afterAutospacing="0" w:line="480" w:lineRule="auto"/>
+        <w:ind w:left="720" w:hanging="720"/>
+      </w:pPr>
+      <w:hyperlink r:id="rId18" w:history="1">
+        <w:r>
+          <w:rPr>
+            <w:rStyle w:val="Hyperlink"/>
+          </w:rPr>
+          <w:t>https://www.pluralsight.com/blog/softwaredevelopment/relational-vs-non-relational</w:t>
+        </w:r>
+        <w:r>
+          <w:rPr>
+            <w:rStyle w:val="Hyperlink"/>
+            <w:lang w:val="en-GB"/>
+          </w:rPr>
+          <w:t>-</w:t>
+        </w:r>
+        <w:r>
+          <w:rPr>
+            <w:rStyle w:val="Hyperlink"/>
+          </w:rPr>
+          <w:t>databases</w:t>
+        </w:r>
+      </w:hyperlink>
+    </w:p>
+    <w:p>
+      <w:pPr>
+        <w:pStyle w:val="NormalWeb"/>
+        <w:spacing w:before="0" w:beforeAutospacing="0" w:after="0" w:afterAutospacing="0" w:line="480" w:lineRule="auto"/>
+        <w:ind w:left="720" w:hanging="720"/>
+        <w:rPr>
+          <w:lang w:val="en-GB"/>
+        </w:rPr>
+      </w:pPr>
+    </w:p>
+    <w:p>
+      <w:pPr>
+        <w:pStyle w:val="NormalWeb"/>
+        <w:spacing w:before="0" w:beforeAutospacing="0" w:after="0" w:afterAutospacing="0" w:line="480" w:lineRule="auto"/>
+        <w:ind w:left="720" w:hanging="720"/>
+      </w:pPr>
+      <w:proofErr w:type="spellStart"/>
+      <w:r>
+        <w:t>Schwarzmüller</w:t>
+      </w:r>
+      <w:proofErr w:type="spellEnd"/>
+      <w:r>
+        <w:t xml:space="preserve">, M. (2018, July 25). </w:t>
+      </w:r>
+      <w:r>
+        <w:rPr>
+          <w:i/>
+          <w:iCs/>
+        </w:rPr>
+        <w:t>SQL vs NoSQL</w:t>
+      </w:r>
+      <w:r>
+        <w:t xml:space="preserve">. </w:t>
+      </w:r>
+      <w:proofErr w:type="spellStart"/>
+      <w:r>
+        <w:t>Academind</w:t>
+      </w:r>
+      <w:proofErr w:type="spellEnd"/>
+      <w:r>
+        <w:t>. Retrieved January 13, 2022,</w:t>
+      </w:r>
+    </w:p>
+    <w:p>
+      <w:pPr>
+        <w:pStyle w:val="NormalWeb"/>
+        <w:pBdr>
+          <w:bottom w:val="single" w:sz="12" w:space="1" w:color="auto"/>
+        </w:pBdr>
+        <w:spacing w:before="0" w:beforeAutospacing="0" w:after="0" w:afterAutospacing="0" w:line="480" w:lineRule="auto"/>
+        <w:ind w:left="720" w:hanging="720"/>
+      </w:pPr>
+      <w:r>
+        <w:t xml:space="preserve">from </w:t>
+      </w:r>
+      <w:hyperlink r:id="rId19" w:history="1">
+        <w:r>
+          <w:rPr>
+            <w:rStyle w:val="Hyperlink"/>
+          </w:rPr>
+          <w:t>https://academind.com/tutorials/sql-vs-nosql</w:t>
+        </w:r>
+      </w:hyperlink>
+    </w:p>
+    <w:p>
+      <w:pPr>
+        <w:pStyle w:val="NormalWeb"/>
+        <w:spacing w:before="0" w:beforeAutospacing="0" w:after="0" w:afterAutospacing="0" w:line="480" w:lineRule="auto"/>
+        <w:ind w:left="720" w:hanging="720"/>
+        <w:rPr>
+          <w:i/>
+          <w:iCs/>
+        </w:rPr>
+      </w:pPr>
+    </w:p>
+    <w:p>
+      <w:pPr>
+        <w:pStyle w:val="NormalWeb"/>
+        <w:spacing w:before="0" w:beforeAutospacing="0" w:after="0" w:afterAutospacing="0" w:line="480" w:lineRule="auto"/>
+        <w:ind w:left="720" w:hanging="720"/>
+      </w:pPr>
+      <w:r>
+        <w:rPr>
+          <w:i/>
+          <w:iCs/>
+        </w:rPr>
+        <w:t>SQL, NoSQL, and Scale: How DynamoDB scales where relational databases don’t</w:t>
+      </w:r>
+      <w:r>
+        <w:t>. (2020,</w:t>
+      </w:r>
+    </w:p>
+    <w:p>
+      <w:pPr>
+        <w:pStyle w:val="NormalWeb"/>
+        <w:spacing w:before="0" w:beforeAutospacing="0" w:after="0" w:afterAutospacing="0" w:line="480" w:lineRule="auto"/>
+        <w:ind w:left="720" w:hanging="720"/>
+      </w:pPr>
+      <w:r>
+        <w:t xml:space="preserve">January 6). </w:t>
+      </w:r>
+      <w:proofErr w:type="spellStart"/>
+      <w:r>
+        <w:t>Alexdebrie</w:t>
+      </w:r>
+      <w:proofErr w:type="spellEnd"/>
+      <w:r>
+        <w:t>. Retrieved January 13, 2022, from</w:t>
+      </w:r>
+    </w:p>
+    <w:p>
+      <w:pPr>
+        <w:pStyle w:val="NormalWeb"/>
+        <w:pBdr>
+          <w:bottom w:val="single" w:sz="12" w:space="1" w:color="auto"/>
+        </w:pBdr>
+        <w:spacing w:before="0" w:beforeAutospacing="0" w:after="0" w:afterAutospacing="0" w:line="480" w:lineRule="auto"/>
+        <w:ind w:left="720" w:hanging="720"/>
+      </w:pPr>
+      <w:hyperlink r:id="rId20" w:history="1">
+        <w:r>
+          <w:rPr>
+            <w:rStyle w:val="Hyperlink"/>
+          </w:rPr>
+          <w:t>https://www.alexdebrie.com/posts/dynamodb-no-bad-queries/</w:t>
+        </w:r>
+      </w:hyperlink>
+    </w:p>
+    <w:p>
+      <w:pPr>
+        <w:pStyle w:val="NormalWeb"/>
+        <w:spacing w:before="0" w:beforeAutospacing="0" w:after="0" w:afterAutospacing="0" w:line="480" w:lineRule="auto"/>
+        <w:ind w:left="720" w:hanging="720"/>
+      </w:pPr>
+      <w:proofErr w:type="spellStart"/>
+      <w:r>
+        <w:lastRenderedPageBreak/>
+        <w:t>Shiff</w:t>
+      </w:r>
+      <w:proofErr w:type="spellEnd"/>
+      <w:r>
+        <w:t xml:space="preserve">, L., &amp; Rowe, W. (2018, March 5). </w:t>
+      </w:r>
+      <w:r>
+        <w:rPr>
+          <w:i/>
+          <w:iCs/>
+        </w:rPr>
+        <w:t>SQL vs NoSQL Databases: What’s The Difference?</w:t>
+      </w:r>
+    </w:p>
+    <w:p>
+      <w:pPr>
+        <w:pStyle w:val="NormalWeb"/>
+        <w:pBdr>
+          <w:bottom w:val="single" w:sz="12" w:space="1" w:color="auto"/>
+        </w:pBdr>
+        <w:spacing w:before="0" w:beforeAutospacing="0" w:after="0" w:afterAutospacing="0" w:line="480" w:lineRule="auto"/>
+        <w:ind w:left="720" w:hanging="720"/>
+      </w:pPr>
+      <w:r>
+        <w:t xml:space="preserve">BMC Blogs. Retrieved January 13, 2022, from </w:t>
+      </w:r>
+      <w:hyperlink r:id="rId21" w:history="1">
+        <w:r>
+          <w:rPr>
+            <w:rStyle w:val="Hyperlink"/>
+          </w:rPr>
+          <w:t>https://www.bmc.com/blogs/sql-vs-nosql/</w:t>
+        </w:r>
+      </w:hyperlink>
+    </w:p>
+    <w:p>
+      <w:pPr>
+        <w:pStyle w:val="NormalWeb"/>
+        <w:spacing w:before="0" w:beforeAutospacing="0" w:after="0" w:afterAutospacing="0" w:line="480" w:lineRule="auto"/>
+        <w:ind w:left="720" w:hanging="720"/>
+      </w:pPr>
+    </w:p>
+    <w:p>
+      <w:pPr>
+        <w:pStyle w:val="NormalWeb"/>
+        <w:spacing w:before="0" w:beforeAutospacing="0" w:after="0" w:afterAutospacing="0" w:line="480" w:lineRule="auto"/>
+        <w:ind w:left="720" w:hanging="720"/>
+      </w:pPr>
+      <w:proofErr w:type="spellStart"/>
+      <w:r>
+        <w:t>WhiteSource</w:t>
+      </w:r>
+      <w:proofErr w:type="spellEnd"/>
+      <w:r>
+        <w:t xml:space="preserve"> Software. (2021, July 29). </w:t>
+      </w:r>
+      <w:r>
+        <w:rPr>
+          <w:i/>
+          <w:iCs/>
+        </w:rPr>
+        <w:t>When to Consider a NoSQL vs Relational Database</w:t>
+      </w:r>
+      <w:r>
+        <w:t>.</w:t>
+      </w:r>
+    </w:p>
+    <w:p>
+      <w:pPr>
+        <w:pStyle w:val="NormalWeb"/>
+        <w:spacing w:before="0" w:beforeAutospacing="0" w:after="0" w:afterAutospacing="0" w:line="480" w:lineRule="auto"/>
+        <w:ind w:left="720" w:hanging="720"/>
+      </w:pPr>
+      <w:proofErr w:type="spellStart"/>
+      <w:r>
+        <w:t>WhiteSource</w:t>
+      </w:r>
+      <w:proofErr w:type="spellEnd"/>
+      <w:r>
+        <w:t>. Retrieved January 13, 2022, from</w:t>
+      </w:r>
+    </w:p>
+    <w:p>
+      <w:pPr>
+        <w:pStyle w:val="NormalWeb"/>
+        <w:pBdr>
+          <w:bottom w:val="single" w:sz="12" w:space="1" w:color="auto"/>
+        </w:pBdr>
+        <w:spacing w:before="0" w:beforeAutospacing="0" w:after="0" w:afterAutospacing="0" w:line="480" w:lineRule="auto"/>
+        <w:ind w:left="720" w:hanging="720"/>
+      </w:pPr>
+      <w:hyperlink r:id="rId22" w:history="1">
+        <w:r>
+          <w:rPr>
+            <w:rStyle w:val="Hyperlink"/>
+          </w:rPr>
+          <w:t>https://www.whitesourcesoftware.com/resources/blog/when-to-consider-a-nosql-vs</w:t>
+        </w:r>
+        <w:r>
+          <w:rPr>
+            <w:rStyle w:val="Hyperlink"/>
+            <w:lang w:val="en-GB"/>
+          </w:rPr>
+          <w:t>-</w:t>
+        </w:r>
+        <w:r>
+          <w:rPr>
+            <w:rStyle w:val="Hyperlink"/>
+          </w:rPr>
+          <w:t>relational-database/</w:t>
+        </w:r>
+      </w:hyperlink>
+    </w:p>
+    <w:p>
+      <w:pPr>
+        <w:pStyle w:val="NormalWeb"/>
+        <w:spacing w:before="0" w:beforeAutospacing="0" w:after="0" w:afterAutospacing="0" w:line="480" w:lineRule="auto"/>
+        <w:ind w:left="720" w:hanging="720"/>
+        <w:rPr>
+          <w:lang w:val="en-GB"/>
+        </w:rPr>
+      </w:pPr>
+    </w:p>
+    <w:p>
+      <w:pPr>
+        <w:pStyle w:val="NormalWeb"/>
+        <w:spacing w:before="0" w:beforeAutospacing="0" w:after="0" w:afterAutospacing="0" w:line="480" w:lineRule="auto"/>
+        <w:ind w:left="720" w:hanging="720"/>
+      </w:pPr>
+    </w:p>
+    <w:p>
+      <w:pPr>
+        <w:pStyle w:val="NormalWeb"/>
+        <w:spacing w:before="0" w:beforeAutospacing="0" w:after="0" w:afterAutospacing="0" w:line="480" w:lineRule="auto"/>
+        <w:ind w:left="720" w:hanging="720"/>
+        <w:rPr>
+          <w:lang w:val="en-GB"/>
+        </w:rPr>
+      </w:pPr>
+    </w:p>
+    <w:p>
+      <w:pPr>
+        <w:pStyle w:val="NormalWeb"/>
+        <w:spacing w:before="0" w:beforeAutospacing="0" w:after="0" w:afterAutospacing="0" w:line="480" w:lineRule="auto"/>
+        <w:ind w:left="720" w:hanging="720"/>
+        <w:rPr>
+          <w:lang w:val="en-GB"/>
+        </w:rPr>
+      </w:pPr>
+    </w:p>
+    <w:p>
+      <w:pPr>
+        <w:pStyle w:val="NormalWeb"/>
+        <w:spacing w:before="0" w:beforeAutospacing="0" w:after="0" w:afterAutospacing="0" w:line="480" w:lineRule="auto"/>
+        <w:ind w:left="720" w:hanging="720"/>
+        <w:rPr>
+          <w:lang w:val="en-GB"/>
+        </w:rPr>
+      </w:pPr>
+    </w:p>
+    <w:p>
+      <w:pPr>
+        <w:pStyle w:val="NormalWeb"/>
+        <w:spacing w:before="0" w:beforeAutospacing="0" w:after="0" w:afterAutospacing="0" w:line="480" w:lineRule="auto"/>
+        <w:ind w:left="720" w:hanging="720"/>
+      </w:pPr>
+    </w:p>
+    <w:p>
+      <w:pPr>
+        <w:pStyle w:val="NormalWeb"/>
+        <w:spacing w:before="0" w:beforeAutospacing="0" w:after="0" w:afterAutospacing="0" w:line="480" w:lineRule="auto"/>
+        <w:ind w:left="720" w:hanging="720"/>
+      </w:pPr>
+    </w:p>
+    <w:p>
+      <w:pPr>
+        <w:pStyle w:val="NormalWeb"/>
+        <w:spacing w:before="0" w:beforeAutospacing="0" w:after="0" w:afterAutospacing="0" w:line="480" w:lineRule="auto"/>
+        <w:ind w:left="720" w:hanging="720"/>
+        <w:rPr>
+          <w:lang w:val="en-GB"/>
+        </w:rPr>
+      </w:pPr>
+    </w:p>
+    <w:p>
+      <w:pPr>
+        <w:pStyle w:val="NormalWeb"/>
+        <w:spacing w:before="0" w:beforeAutospacing="0" w:after="0" w:afterAutospacing="0" w:line="480" w:lineRule="auto"/>
+        <w:ind w:left="720" w:hanging="720"/>
+      </w:pPr>
+    </w:p>
+    <w:p>
+      <w:pPr>
+        <w:spacing w:after="0" w:line="480" w:lineRule="auto"/>
+        <w:ind w:left="720" w:hanging="720"/>
+        <w:rPr>
+          <w:rFonts w:ascii="Times New Roman" w:eastAsia="Times New Roman" w:hAnsi="Times New Roman" w:cs="Times New Roman"/>
+          <w:sz w:val="24"/>
+          <w:szCs w:val="24"/>
+          <w:lang w:eastAsia="en-NL"/>
         </w:rPr>
       </w:pPr>
     </w:p>
@@ -3317,6 +4489,231 @@
     </w:lvl>
   </w:abstractNum>
   <w:abstractNum w:abstractNumId="3" w15:restartNumberingAfterBreak="0">
+    <w:nsid w:val="3BF614BF"/>
+    <w:multiLevelType w:val="hybridMultilevel"/>
+    <w:tmpl w:val="272ACD62"/>
+    <w:lvl w:ilvl="0" w:tplc="1EE6B996">
+      <w:numFmt w:val="bullet"/>
+      <w:lvlText w:val="-"/>
+      <w:lvlJc w:val="left"/>
+      <w:pPr>
+        <w:ind w:left="792" w:hanging="360"/>
+      </w:pPr>
+      <w:rPr>
+        <w:rFonts w:ascii="Times New Roman" w:eastAsiaTheme="minorHAnsi" w:hAnsi="Times New Roman" w:cs="Times New Roman" w:hint="default"/>
+      </w:rPr>
+    </w:lvl>
+    <w:lvl w:ilvl="1" w:tplc="20000003" w:tentative="1">
+      <w:start w:val="1"/>
+      <w:numFmt w:val="bullet"/>
+      <w:lvlText w:val="o"/>
+      <w:lvlJc w:val="left"/>
+      <w:pPr>
+        <w:ind w:left="1512" w:hanging="360"/>
+      </w:pPr>
+      <w:rPr>
+        <w:rFonts w:ascii="Courier New" w:hAnsi="Courier New" w:cs="Courier New" w:hint="default"/>
+      </w:rPr>
+    </w:lvl>
+    <w:lvl w:ilvl="2" w:tplc="20000005" w:tentative="1">
+      <w:start w:val="1"/>
+      <w:numFmt w:val="bullet"/>
+      <w:lvlText w:val=""/>
+      <w:lvlJc w:val="left"/>
+      <w:pPr>
+        <w:ind w:left="2232" w:hanging="360"/>
+      </w:pPr>
+      <w:rPr>
+        <w:rFonts w:ascii="Wingdings" w:hAnsi="Wingdings" w:hint="default"/>
+      </w:rPr>
+    </w:lvl>
+    <w:lvl w:ilvl="3" w:tplc="20000001" w:tentative="1">
+      <w:start w:val="1"/>
+      <w:numFmt w:val="bullet"/>
+      <w:lvlText w:val=""/>
+      <w:lvlJc w:val="left"/>
+      <w:pPr>
+        <w:ind w:left="2952" w:hanging="360"/>
+      </w:pPr>
+      <w:rPr>
+        <w:rFonts w:ascii="Symbol" w:hAnsi="Symbol" w:hint="default"/>
+      </w:rPr>
+    </w:lvl>
+    <w:lvl w:ilvl="4" w:tplc="20000003" w:tentative="1">
+      <w:start w:val="1"/>
+      <w:numFmt w:val="bullet"/>
+      <w:lvlText w:val="o"/>
+      <w:lvlJc w:val="left"/>
+      <w:pPr>
+        <w:ind w:left="3672" w:hanging="360"/>
+      </w:pPr>
+      <w:rPr>
+        <w:rFonts w:ascii="Courier New" w:hAnsi="Courier New" w:cs="Courier New" w:hint="default"/>
+      </w:rPr>
+    </w:lvl>
+    <w:lvl w:ilvl="5" w:tplc="20000005" w:tentative="1">
+      <w:start w:val="1"/>
+      <w:numFmt w:val="bullet"/>
+      <w:lvlText w:val=""/>
+      <w:lvlJc w:val="left"/>
+      <w:pPr>
+        <w:ind w:left="4392" w:hanging="360"/>
+      </w:pPr>
+      <w:rPr>
+        <w:rFonts w:ascii="Wingdings" w:hAnsi="Wingdings" w:hint="default"/>
+      </w:rPr>
+    </w:lvl>
+    <w:lvl w:ilvl="6" w:tplc="20000001" w:tentative="1">
+      <w:start w:val="1"/>
+      <w:numFmt w:val="bullet"/>
+      <w:lvlText w:val=""/>
+      <w:lvlJc w:val="left"/>
+      <w:pPr>
+        <w:ind w:left="5112" w:hanging="360"/>
+      </w:pPr>
+      <w:rPr>
+        <w:rFonts w:ascii="Symbol" w:hAnsi="Symbol" w:hint="default"/>
+      </w:rPr>
+    </w:lvl>
+    <w:lvl w:ilvl="7" w:tplc="20000003" w:tentative="1">
+      <w:start w:val="1"/>
+      <w:numFmt w:val="bullet"/>
+      <w:lvlText w:val="o"/>
+      <w:lvlJc w:val="left"/>
+      <w:pPr>
+        <w:ind w:left="5832" w:hanging="360"/>
+      </w:pPr>
+      <w:rPr>
+        <w:rFonts w:ascii="Courier New" w:hAnsi="Courier New" w:cs="Courier New" w:hint="default"/>
+      </w:rPr>
+    </w:lvl>
+    <w:lvl w:ilvl="8" w:tplc="20000005" w:tentative="1">
+      <w:start w:val="1"/>
+      <w:numFmt w:val="bullet"/>
+      <w:lvlText w:val=""/>
+      <w:lvlJc w:val="left"/>
+      <w:pPr>
+        <w:ind w:left="6552" w:hanging="360"/>
+      </w:pPr>
+      <w:rPr>
+        <w:rFonts w:ascii="Wingdings" w:hAnsi="Wingdings" w:hint="default"/>
+      </w:rPr>
+    </w:lvl>
+  </w:abstractNum>
+  <w:abstractNum w:abstractNumId="4" w15:restartNumberingAfterBreak="0">
+    <w:nsid w:val="3F8A40B4"/>
+    <w:multiLevelType w:val="multilevel"/>
+    <w:tmpl w:val="F36E6508"/>
+    <w:lvl w:ilvl="0">
+      <w:start w:val="1"/>
+      <w:numFmt w:val="decimal"/>
+      <w:lvlText w:val="%1."/>
+      <w:lvlJc w:val="left"/>
+      <w:pPr>
+        <w:tabs>
+          <w:tab w:val="num" w:pos="720"/>
+        </w:tabs>
+        <w:ind w:left="720" w:hanging="360"/>
+      </w:pPr>
+    </w:lvl>
+    <w:lvl w:ilvl="1" w:tentative="1">
+      <w:start w:val="1"/>
+      <w:numFmt w:val="decimal"/>
+      <w:lvlText w:val="%2."/>
+      <w:lvlJc w:val="left"/>
+      <w:pPr>
+        <w:tabs>
+          <w:tab w:val="num" w:pos="1440"/>
+        </w:tabs>
+        <w:ind w:left="1440" w:hanging="360"/>
+      </w:pPr>
+    </w:lvl>
+    <w:lvl w:ilvl="2" w:tentative="1">
+      <w:start w:val="1"/>
+      <w:numFmt w:val="decimal"/>
+      <w:lvlText w:val="%3."/>
+      <w:lvlJc w:val="left"/>
+      <w:pPr>
+        <w:tabs>
+          <w:tab w:val="num" w:pos="2160"/>
+        </w:tabs>
+        <w:ind w:left="2160" w:hanging="360"/>
+      </w:pPr>
+    </w:lvl>
+    <w:lvl w:ilvl="3" w:tentative="1">
+      <w:start w:val="1"/>
+      <w:numFmt w:val="decimal"/>
+      <w:lvlText w:val="%4."/>
+      <w:lvlJc w:val="left"/>
+      <w:pPr>
+        <w:tabs>
+          <w:tab w:val="num" w:pos="2880"/>
+        </w:tabs>
+        <w:ind w:left="2880" w:hanging="360"/>
+      </w:pPr>
+    </w:lvl>
+    <w:lvl w:ilvl="4" w:tentative="1">
+      <w:start w:val="1"/>
+      <w:numFmt w:val="decimal"/>
+      <w:lvlText w:val="%5."/>
+      <w:lvlJc w:val="left"/>
+      <w:pPr>
+        <w:tabs>
+          <w:tab w:val="num" w:pos="3600"/>
+        </w:tabs>
+        <w:ind w:left="3600" w:hanging="360"/>
+      </w:pPr>
+    </w:lvl>
+    <w:lvl w:ilvl="5" w:tentative="1">
+      <w:start w:val="1"/>
+      <w:numFmt w:val="decimal"/>
+      <w:lvlText w:val="%6."/>
+      <w:lvlJc w:val="left"/>
+      <w:pPr>
+        <w:tabs>
+          <w:tab w:val="num" w:pos="4320"/>
+        </w:tabs>
+        <w:ind w:left="4320" w:hanging="360"/>
+      </w:pPr>
+    </w:lvl>
+    <w:lvl w:ilvl="6" w:tentative="1">
+      <w:start w:val="1"/>
+      <w:numFmt w:val="decimal"/>
+      <w:lvlText w:val="%7."/>
+      <w:lvlJc w:val="left"/>
+      <w:pPr>
+        <w:tabs>
+          <w:tab w:val="num" w:pos="5040"/>
+        </w:tabs>
+        <w:ind w:left="5040" w:hanging="360"/>
+      </w:pPr>
+    </w:lvl>
+    <w:lvl w:ilvl="7" w:tentative="1">
+      <w:start w:val="1"/>
+      <w:numFmt w:val="decimal"/>
+      <w:lvlText w:val="%8."/>
+      <w:lvlJc w:val="left"/>
+      <w:pPr>
+        <w:tabs>
+          <w:tab w:val="num" w:pos="5760"/>
+        </w:tabs>
+        <w:ind w:left="5760" w:hanging="360"/>
+      </w:pPr>
+    </w:lvl>
+    <w:lvl w:ilvl="8" w:tentative="1">
+      <w:start w:val="1"/>
+      <w:numFmt w:val="decimal"/>
+      <w:lvlText w:val="%9."/>
+      <w:lvlJc w:val="left"/>
+      <w:pPr>
+        <w:tabs>
+          <w:tab w:val="num" w:pos="6480"/>
+        </w:tabs>
+        <w:ind w:left="6480" w:hanging="360"/>
+      </w:pPr>
+    </w:lvl>
+  </w:abstractNum>
+  <w:abstractNum w:abstractNumId="5" w15:restartNumberingAfterBreak="0">
     <w:nsid w:val="4B094AAA"/>
     <w:multiLevelType w:val="multilevel"/>
     <w:tmpl w:val="0F0A37BC"/>
@@ -3414,7 +4811,7 @@
       </w:pPr>
     </w:lvl>
   </w:abstractNum>
-  <w:abstractNum w:abstractNumId="4" w15:restartNumberingAfterBreak="0">
+  <w:abstractNum w:abstractNumId="6" w15:restartNumberingAfterBreak="0">
     <w:nsid w:val="50CE3DC7"/>
     <w:multiLevelType w:val="multilevel"/>
     <w:tmpl w:val="9580DC88"/>
@@ -3527,7 +4924,418 @@
       </w:rPr>
     </w:lvl>
   </w:abstractNum>
-  <w:abstractNum w:abstractNumId="5" w15:restartNumberingAfterBreak="0">
+  <w:abstractNum w:abstractNumId="7" w15:restartNumberingAfterBreak="0">
+    <w:nsid w:val="52514672"/>
+    <w:multiLevelType w:val="multilevel"/>
+    <w:tmpl w:val="B0C0342C"/>
+    <w:lvl w:ilvl="0">
+      <w:start w:val="1"/>
+      <w:numFmt w:val="bullet"/>
+      <w:lvlText w:val=""/>
+      <w:lvlJc w:val="left"/>
+      <w:pPr>
+        <w:tabs>
+          <w:tab w:val="num" w:pos="720"/>
+        </w:tabs>
+        <w:ind w:left="720" w:hanging="360"/>
+      </w:pPr>
+      <w:rPr>
+        <w:rFonts w:ascii="Symbol" w:hAnsi="Symbol" w:hint="default"/>
+        <w:sz w:val="20"/>
+      </w:rPr>
+    </w:lvl>
+    <w:lvl w:ilvl="1" w:tentative="1">
+      <w:start w:val="1"/>
+      <w:numFmt w:val="bullet"/>
+      <w:lvlText w:val="o"/>
+      <w:lvlJc w:val="left"/>
+      <w:pPr>
+        <w:tabs>
+          <w:tab w:val="num" w:pos="1440"/>
+        </w:tabs>
+        <w:ind w:left="1440" w:hanging="360"/>
+      </w:pPr>
+      <w:rPr>
+        <w:rFonts w:ascii="Courier New" w:hAnsi="Courier New" w:hint="default"/>
+        <w:sz w:val="20"/>
+      </w:rPr>
+    </w:lvl>
+    <w:lvl w:ilvl="2" w:tentative="1">
+      <w:start w:val="1"/>
+      <w:numFmt w:val="bullet"/>
+      <w:lvlText w:val=""/>
+      <w:lvlJc w:val="left"/>
+      <w:pPr>
+        <w:tabs>
+          <w:tab w:val="num" w:pos="2160"/>
+        </w:tabs>
+        <w:ind w:left="2160" w:hanging="360"/>
+      </w:pPr>
+      <w:rPr>
+        <w:rFonts w:ascii="Wingdings" w:hAnsi="Wingdings" w:hint="default"/>
+        <w:sz w:val="20"/>
+      </w:rPr>
+    </w:lvl>
+    <w:lvl w:ilvl="3" w:tentative="1">
+      <w:start w:val="1"/>
+      <w:numFmt w:val="bullet"/>
+      <w:lvlText w:val=""/>
+      <w:lvlJc w:val="left"/>
+      <w:pPr>
+        <w:tabs>
+          <w:tab w:val="num" w:pos="2880"/>
+        </w:tabs>
+        <w:ind w:left="2880" w:hanging="360"/>
+      </w:pPr>
+      <w:rPr>
+        <w:rFonts w:ascii="Wingdings" w:hAnsi="Wingdings" w:hint="default"/>
+        <w:sz w:val="20"/>
+      </w:rPr>
+    </w:lvl>
+    <w:lvl w:ilvl="4" w:tentative="1">
+      <w:start w:val="1"/>
+      <w:numFmt w:val="bullet"/>
+      <w:lvlText w:val=""/>
+      <w:lvlJc w:val="left"/>
+      <w:pPr>
+        <w:tabs>
+          <w:tab w:val="num" w:pos="3600"/>
+        </w:tabs>
+        <w:ind w:left="3600" w:hanging="360"/>
+      </w:pPr>
+      <w:rPr>
+        <w:rFonts w:ascii="Wingdings" w:hAnsi="Wingdings" w:hint="default"/>
+        <w:sz w:val="20"/>
+      </w:rPr>
+    </w:lvl>
+    <w:lvl w:ilvl="5" w:tentative="1">
+      <w:start w:val="1"/>
+      <w:numFmt w:val="bullet"/>
+      <w:lvlText w:val=""/>
+      <w:lvlJc w:val="left"/>
+      <w:pPr>
+        <w:tabs>
+          <w:tab w:val="num" w:pos="4320"/>
+        </w:tabs>
+        <w:ind w:left="4320" w:hanging="360"/>
+      </w:pPr>
+      <w:rPr>
+        <w:rFonts w:ascii="Wingdings" w:hAnsi="Wingdings" w:hint="default"/>
+        <w:sz w:val="20"/>
+      </w:rPr>
+    </w:lvl>
+    <w:lvl w:ilvl="6" w:tentative="1">
+      <w:start w:val="1"/>
+      <w:numFmt w:val="bullet"/>
+      <w:lvlText w:val=""/>
+      <w:lvlJc w:val="left"/>
+      <w:pPr>
+        <w:tabs>
+          <w:tab w:val="num" w:pos="5040"/>
+        </w:tabs>
+        <w:ind w:left="5040" w:hanging="360"/>
+      </w:pPr>
+      <w:rPr>
+        <w:rFonts w:ascii="Wingdings" w:hAnsi="Wingdings" w:hint="default"/>
+        <w:sz w:val="20"/>
+      </w:rPr>
+    </w:lvl>
+    <w:lvl w:ilvl="7" w:tentative="1">
+      <w:start w:val="1"/>
+      <w:numFmt w:val="bullet"/>
+      <w:lvlText w:val=""/>
+      <w:lvlJc w:val="left"/>
+      <w:pPr>
+        <w:tabs>
+          <w:tab w:val="num" w:pos="5760"/>
+        </w:tabs>
+        <w:ind w:left="5760" w:hanging="360"/>
+      </w:pPr>
+      <w:rPr>
+        <w:rFonts w:ascii="Wingdings" w:hAnsi="Wingdings" w:hint="default"/>
+        <w:sz w:val="20"/>
+      </w:rPr>
+    </w:lvl>
+    <w:lvl w:ilvl="8" w:tentative="1">
+      <w:start w:val="1"/>
+      <w:numFmt w:val="bullet"/>
+      <w:lvlText w:val=""/>
+      <w:lvlJc w:val="left"/>
+      <w:pPr>
+        <w:tabs>
+          <w:tab w:val="num" w:pos="6480"/>
+        </w:tabs>
+        <w:ind w:left="6480" w:hanging="360"/>
+      </w:pPr>
+      <w:rPr>
+        <w:rFonts w:ascii="Wingdings" w:hAnsi="Wingdings" w:hint="default"/>
+        <w:sz w:val="20"/>
+      </w:rPr>
+    </w:lvl>
+  </w:abstractNum>
+  <w:abstractNum w:abstractNumId="8" w15:restartNumberingAfterBreak="0">
+    <w:nsid w:val="52943AE4"/>
+    <w:multiLevelType w:val="hybridMultilevel"/>
+    <w:tmpl w:val="FA9E0780"/>
+    <w:lvl w:ilvl="0" w:tplc="20000001">
+      <w:start w:val="1"/>
+      <w:numFmt w:val="bullet"/>
+      <w:lvlText w:val=""/>
+      <w:lvlJc w:val="left"/>
+      <w:pPr>
+        <w:ind w:left="785" w:hanging="360"/>
+      </w:pPr>
+      <w:rPr>
+        <w:rFonts w:ascii="Symbol" w:hAnsi="Symbol" w:hint="default"/>
+      </w:rPr>
+    </w:lvl>
+    <w:lvl w:ilvl="1" w:tplc="20000003" w:tentative="1">
+      <w:start w:val="1"/>
+      <w:numFmt w:val="bullet"/>
+      <w:lvlText w:val="o"/>
+      <w:lvlJc w:val="left"/>
+      <w:pPr>
+        <w:ind w:left="1505" w:hanging="360"/>
+      </w:pPr>
+      <w:rPr>
+        <w:rFonts w:ascii="Courier New" w:hAnsi="Courier New" w:cs="Courier New" w:hint="default"/>
+      </w:rPr>
+    </w:lvl>
+    <w:lvl w:ilvl="2" w:tplc="20000005" w:tentative="1">
+      <w:start w:val="1"/>
+      <w:numFmt w:val="bullet"/>
+      <w:lvlText w:val=""/>
+      <w:lvlJc w:val="left"/>
+      <w:pPr>
+        <w:ind w:left="2225" w:hanging="360"/>
+      </w:pPr>
+      <w:rPr>
+        <w:rFonts w:ascii="Wingdings" w:hAnsi="Wingdings" w:hint="default"/>
+      </w:rPr>
+    </w:lvl>
+    <w:lvl w:ilvl="3" w:tplc="20000001" w:tentative="1">
+      <w:start w:val="1"/>
+      <w:numFmt w:val="bullet"/>
+      <w:lvlText w:val=""/>
+      <w:lvlJc w:val="left"/>
+      <w:pPr>
+        <w:ind w:left="2945" w:hanging="360"/>
+      </w:pPr>
+      <w:rPr>
+        <w:rFonts w:ascii="Symbol" w:hAnsi="Symbol" w:hint="default"/>
+      </w:rPr>
+    </w:lvl>
+    <w:lvl w:ilvl="4" w:tplc="20000003" w:tentative="1">
+      <w:start w:val="1"/>
+      <w:numFmt w:val="bullet"/>
+      <w:lvlText w:val="o"/>
+      <w:lvlJc w:val="left"/>
+      <w:pPr>
+        <w:ind w:left="3665" w:hanging="360"/>
+      </w:pPr>
+      <w:rPr>
+        <w:rFonts w:ascii="Courier New" w:hAnsi="Courier New" w:cs="Courier New" w:hint="default"/>
+      </w:rPr>
+    </w:lvl>
+    <w:lvl w:ilvl="5" w:tplc="20000005" w:tentative="1">
+      <w:start w:val="1"/>
+      <w:numFmt w:val="bullet"/>
+      <w:lvlText w:val=""/>
+      <w:lvlJc w:val="left"/>
+      <w:pPr>
+        <w:ind w:left="4385" w:hanging="360"/>
+      </w:pPr>
+      <w:rPr>
+        <w:rFonts w:ascii="Wingdings" w:hAnsi="Wingdings" w:hint="default"/>
+      </w:rPr>
+    </w:lvl>
+    <w:lvl w:ilvl="6" w:tplc="20000001" w:tentative="1">
+      <w:start w:val="1"/>
+      <w:numFmt w:val="bullet"/>
+      <w:lvlText w:val=""/>
+      <w:lvlJc w:val="left"/>
+      <w:pPr>
+        <w:ind w:left="5105" w:hanging="360"/>
+      </w:pPr>
+      <w:rPr>
+        <w:rFonts w:ascii="Symbol" w:hAnsi="Symbol" w:hint="default"/>
+      </w:rPr>
+    </w:lvl>
+    <w:lvl w:ilvl="7" w:tplc="20000003" w:tentative="1">
+      <w:start w:val="1"/>
+      <w:numFmt w:val="bullet"/>
+      <w:lvlText w:val="o"/>
+      <w:lvlJc w:val="left"/>
+      <w:pPr>
+        <w:ind w:left="5825" w:hanging="360"/>
+      </w:pPr>
+      <w:rPr>
+        <w:rFonts w:ascii="Courier New" w:hAnsi="Courier New" w:cs="Courier New" w:hint="default"/>
+      </w:rPr>
+    </w:lvl>
+    <w:lvl w:ilvl="8" w:tplc="20000005" w:tentative="1">
+      <w:start w:val="1"/>
+      <w:numFmt w:val="bullet"/>
+      <w:lvlText w:val=""/>
+      <w:lvlJc w:val="left"/>
+      <w:pPr>
+        <w:ind w:left="6545" w:hanging="360"/>
+      </w:pPr>
+      <w:rPr>
+        <w:rFonts w:ascii="Wingdings" w:hAnsi="Wingdings" w:hint="default"/>
+      </w:rPr>
+    </w:lvl>
+  </w:abstractNum>
+  <w:abstractNum w:abstractNumId="9" w15:restartNumberingAfterBreak="0">
+    <w:nsid w:val="58DA7CD5"/>
+    <w:multiLevelType w:val="multilevel"/>
+    <w:tmpl w:val="93D4D2DA"/>
+    <w:lvl w:ilvl="0">
+      <w:start w:val="1"/>
+      <w:numFmt w:val="bullet"/>
+      <w:lvlText w:val=""/>
+      <w:lvlJc w:val="left"/>
+      <w:pPr>
+        <w:tabs>
+          <w:tab w:val="num" w:pos="720"/>
+        </w:tabs>
+        <w:ind w:left="720" w:hanging="360"/>
+      </w:pPr>
+      <w:rPr>
+        <w:rFonts w:ascii="Symbol" w:hAnsi="Symbol" w:hint="default"/>
+        <w:sz w:val="20"/>
+      </w:rPr>
+    </w:lvl>
+    <w:lvl w:ilvl="1" w:tentative="1">
+      <w:start w:val="1"/>
+      <w:numFmt w:val="bullet"/>
+      <w:lvlText w:val=""/>
+      <w:lvlJc w:val="left"/>
+      <w:pPr>
+        <w:tabs>
+          <w:tab w:val="num" w:pos="1440"/>
+        </w:tabs>
+        <w:ind w:left="1440" w:hanging="360"/>
+      </w:pPr>
+      <w:rPr>
+        <w:rFonts w:ascii="Symbol" w:hAnsi="Symbol" w:hint="default"/>
+        <w:sz w:val="20"/>
+      </w:rPr>
+    </w:lvl>
+    <w:lvl w:ilvl="2" w:tentative="1">
+      <w:start w:val="1"/>
+      <w:numFmt w:val="bullet"/>
+      <w:lvlText w:val=""/>
+      <w:lvlJc w:val="left"/>
+      <w:pPr>
+        <w:tabs>
+          <w:tab w:val="num" w:pos="2160"/>
+        </w:tabs>
+        <w:ind w:left="2160" w:hanging="360"/>
+      </w:pPr>
+      <w:rPr>
+        <w:rFonts w:ascii="Symbol" w:hAnsi="Symbol" w:hint="default"/>
+        <w:sz w:val="20"/>
+      </w:rPr>
+    </w:lvl>
+    <w:lvl w:ilvl="3" w:tentative="1">
+      <w:start w:val="1"/>
+      <w:numFmt w:val="bullet"/>
+      <w:lvlText w:val=""/>
+      <w:lvlJc w:val="left"/>
+      <w:pPr>
+        <w:tabs>
+          <w:tab w:val="num" w:pos="2880"/>
+        </w:tabs>
+        <w:ind w:left="2880" w:hanging="360"/>
+      </w:pPr>
+      <w:rPr>
+        <w:rFonts w:ascii="Symbol" w:hAnsi="Symbol" w:hint="default"/>
+        <w:sz w:val="20"/>
+      </w:rPr>
+    </w:lvl>
+    <w:lvl w:ilvl="4" w:tentative="1">
+      <w:start w:val="1"/>
+      <w:numFmt w:val="bullet"/>
+      <w:lvlText w:val=""/>
+      <w:lvlJc w:val="left"/>
+      <w:pPr>
+        <w:tabs>
+          <w:tab w:val="num" w:pos="3600"/>
+        </w:tabs>
+        <w:ind w:left="3600" w:hanging="360"/>
+      </w:pPr>
+      <w:rPr>
+        <w:rFonts w:ascii="Symbol" w:hAnsi="Symbol" w:hint="default"/>
+        <w:sz w:val="20"/>
+      </w:rPr>
+    </w:lvl>
+    <w:lvl w:ilvl="5" w:tentative="1">
+      <w:start w:val="1"/>
+      <w:numFmt w:val="bullet"/>
+      <w:lvlText w:val=""/>
+      <w:lvlJc w:val="left"/>
+      <w:pPr>
+        <w:tabs>
+          <w:tab w:val="num" w:pos="4320"/>
+        </w:tabs>
+        <w:ind w:left="4320" w:hanging="360"/>
+      </w:pPr>
+      <w:rPr>
+        <w:rFonts w:ascii="Symbol" w:hAnsi="Symbol" w:hint="default"/>
+        <w:sz w:val="20"/>
+      </w:rPr>
+    </w:lvl>
+    <w:lvl w:ilvl="6" w:tentative="1">
+      <w:start w:val="1"/>
+      <w:numFmt w:val="bullet"/>
+      <w:lvlText w:val=""/>
+      <w:lvlJc w:val="left"/>
+      <w:pPr>
+        <w:tabs>
+          <w:tab w:val="num" w:pos="5040"/>
+        </w:tabs>
+        <w:ind w:left="5040" w:hanging="360"/>
+      </w:pPr>
+      <w:rPr>
+        <w:rFonts w:ascii="Symbol" w:hAnsi="Symbol" w:hint="default"/>
+        <w:sz w:val="20"/>
+      </w:rPr>
+    </w:lvl>
+    <w:lvl w:ilvl="7" w:tentative="1">
+      <w:start w:val="1"/>
+      <w:numFmt w:val="bullet"/>
+      <w:lvlText w:val=""/>
+      <w:lvlJc w:val="left"/>
+      <w:pPr>
+        <w:tabs>
+          <w:tab w:val="num" w:pos="5760"/>
+        </w:tabs>
+        <w:ind w:left="5760" w:hanging="360"/>
+      </w:pPr>
+      <w:rPr>
+        <w:rFonts w:ascii="Symbol" w:hAnsi="Symbol" w:hint="default"/>
+        <w:sz w:val="20"/>
+      </w:rPr>
+    </w:lvl>
+    <w:lvl w:ilvl="8" w:tentative="1">
+      <w:start w:val="1"/>
+      <w:numFmt w:val="bullet"/>
+      <w:lvlText w:val=""/>
+      <w:lvlJc w:val="left"/>
+      <w:pPr>
+        <w:tabs>
+          <w:tab w:val="num" w:pos="6480"/>
+        </w:tabs>
+        <w:ind w:left="6480" w:hanging="360"/>
+      </w:pPr>
+      <w:rPr>
+        <w:rFonts w:ascii="Symbol" w:hAnsi="Symbol" w:hint="default"/>
+        <w:sz w:val="20"/>
+      </w:rPr>
+    </w:lvl>
+  </w:abstractNum>
+  <w:abstractNum w:abstractNumId="10" w15:restartNumberingAfterBreak="0">
     <w:nsid w:val="6B8520D3"/>
     <w:multiLevelType w:val="multilevel"/>
     <w:tmpl w:val="2000001F"/>
@@ -3613,7 +5421,7 @@
       </w:pPr>
     </w:lvl>
   </w:abstractNum>
-  <w:abstractNum w:abstractNumId="6" w15:restartNumberingAfterBreak="0">
+  <w:abstractNum w:abstractNumId="11" w15:restartNumberingAfterBreak="0">
     <w:nsid w:val="6F945010"/>
     <w:multiLevelType w:val="multilevel"/>
     <w:tmpl w:val="2000001F"/>
@@ -3699,7 +5507,7 @@
       </w:pPr>
     </w:lvl>
   </w:abstractNum>
-  <w:abstractNum w:abstractNumId="7" w15:restartNumberingAfterBreak="0">
+  <w:abstractNum w:abstractNumId="12" w15:restartNumberingAfterBreak="0">
     <w:nsid w:val="7A561B06"/>
     <w:multiLevelType w:val="multilevel"/>
     <w:tmpl w:val="EFDEBBE2"/>
@@ -3828,13 +5636,13 @@
     <w:abstractNumId w:val="0"/>
   </w:num>
   <w:num w:numId="3">
-    <w:abstractNumId w:val="3"/>
+    <w:abstractNumId w:val="5"/>
   </w:num>
   <w:num w:numId="4">
-    <w:abstractNumId w:val="3"/>
+    <w:abstractNumId w:val="5"/>
   </w:num>
   <w:num w:numId="5">
-    <w:abstractNumId w:val="3"/>
+    <w:abstractNumId w:val="5"/>
     <w:lvlOverride w:ilvl="0">
       <w:startOverride w:val="1"/>
     </w:lvlOverride>
@@ -3843,22 +5651,22 @@
     </w:lvlOverride>
   </w:num>
   <w:num w:numId="6">
-    <w:abstractNumId w:val="4"/>
+    <w:abstractNumId w:val="6"/>
   </w:num>
   <w:num w:numId="7">
-    <w:abstractNumId w:val="5"/>
+    <w:abstractNumId w:val="10"/>
   </w:num>
   <w:num w:numId="8">
-    <w:abstractNumId w:val="7"/>
+    <w:abstractNumId w:val="12"/>
   </w:num>
   <w:num w:numId="9">
-    <w:abstractNumId w:val="3"/>
+    <w:abstractNumId w:val="5"/>
     <w:lvlOverride w:ilvl="0">
       <w:startOverride w:val="1"/>
     </w:lvlOverride>
   </w:num>
   <w:num w:numId="10">
-    <w:abstractNumId w:val="3"/>
+    <w:abstractNumId w:val="5"/>
     <w:lvlOverride w:ilvl="0">
       <w:startOverride w:val="1"/>
     </w:lvlOverride>
@@ -3867,7 +5675,7 @@
     </w:lvlOverride>
   </w:num>
   <w:num w:numId="11">
-    <w:abstractNumId w:val="3"/>
+    <w:abstractNumId w:val="5"/>
     <w:lvlOverride w:ilvl="0">
       <w:startOverride w:val="1"/>
     </w:lvlOverride>
@@ -3876,7 +5684,7 @@
     </w:lvlOverride>
   </w:num>
   <w:num w:numId="12">
-    <w:abstractNumId w:val="3"/>
+    <w:abstractNumId w:val="5"/>
     <w:lvlOverride w:ilvl="0">
       <w:startOverride w:val="1"/>
     </w:lvlOverride>
@@ -3885,10 +5693,25 @@
     </w:lvlOverride>
   </w:num>
   <w:num w:numId="13">
-    <w:abstractNumId w:val="6"/>
+    <w:abstractNumId w:val="11"/>
   </w:num>
   <w:num w:numId="14">
     <w:abstractNumId w:val="1"/>
+  </w:num>
+  <w:num w:numId="15">
+    <w:abstractNumId w:val="8"/>
+  </w:num>
+  <w:num w:numId="16">
+    <w:abstractNumId w:val="4"/>
+  </w:num>
+  <w:num w:numId="17">
+    <w:abstractNumId w:val="3"/>
+  </w:num>
+  <w:num w:numId="18">
+    <w:abstractNumId w:val="7"/>
+  </w:num>
+  <w:num w:numId="19">
+    <w:abstractNumId w:val="9"/>
   </w:num>
 </w:numbering>
 </file>
@@ -4530,6 +6353,7 @@
   <w:style w:type="character" w:default="1" w:styleId="DefaultParagraphFont">
     <w:name w:val="Default Paragraph Font"/>
     <w:uiPriority w:val="1"/>
+    <w:semiHidden/>
     <w:unhideWhenUsed/>
   </w:style>
   <w:style w:type="table" w:default="1" w:styleId="TableNormal">
@@ -4870,6 +6694,32 @@
       <w:shd w:val="clear" w:color="auto" w:fill="E1DFDD"/>
     </w:rPr>
   </w:style>
+  <w:style w:type="character" w:styleId="FollowedHyperlink">
+    <w:name w:val="FollowedHyperlink"/>
+    <w:basedOn w:val="DefaultParagraphFont"/>
+    <w:uiPriority w:val="99"/>
+    <w:semiHidden/>
+    <w:unhideWhenUsed/>
+    <w:rsid w:val="009735CF"/>
+    <w:rPr>
+      <w:color w:val="954F72" w:themeColor="followedHyperlink"/>
+      <w:u w:val="single"/>
+    </w:rPr>
+  </w:style>
+  <w:style w:type="paragraph" w:customStyle="1" w:styleId="q-relative">
+    <w:name w:val="q-relative"/>
+    <w:basedOn w:val="Normal"/>
+    <w:rsid w:val="009F7AD8"/>
+    <w:pPr>
+      <w:spacing w:before="100" w:beforeAutospacing="1" w:after="100" w:afterAutospacing="1" w:line="240" w:lineRule="auto"/>
+    </w:pPr>
+    <w:rPr>
+      <w:rFonts w:ascii="Times New Roman" w:eastAsia="Times New Roman" w:hAnsi="Times New Roman" w:cs="Times New Roman"/>
+      <w:sz w:val="24"/>
+      <w:szCs w:val="24"/>
+      <w:lang w:eastAsia="en-NL"/>
+    </w:rPr>
+  </w:style>
 </w:styles>
 </file>
 

</xml_diff>